<commit_message>
#50: use 'df' not 'df_overall'
</commit_message>
<xml_diff>
--- a/hw3/write-up.docx
+++ b/hw3/write-up.docx
@@ -387,6 +387,7 @@
                               <w:dataBinding w:prefixMappings="xmlns:ns0='http://purl.org/dc/elements/1.1/' xmlns:ns1='http://schemas.openxmlformats.org/package/2006/metadata/core-properties' " w:xpath="/ns1:coreProperties[1]/ns0:creator[1]" w:storeItemID="{6C3C8BC8-F283-45AE-878A-BAB7291924A1}"/>
                               <w:text/>
                             </w:sdtPr>
+                            <w:sdtEndPr/>
                             <w:sdtContent>
                               <w:p>
                                 <w:pPr>
@@ -428,6 +429,7 @@
                                 <w:dataBinding w:prefixMappings="xmlns:ns0='http://schemas.openxmlformats.org/officeDocument/2006/extended-properties' " w:xpath="/ns0:Properties[1]/ns0:Company[1]" w:storeItemID="{6668398D-A668-4E3E-A5EB-62B293D839F1}"/>
                                 <w:text/>
                               </w:sdtPr>
+                              <w:sdtEndPr/>
                               <w:sdtContent>
                                 <w:r>
                                   <w:rPr>
@@ -458,6 +460,7 @@
                                 <w:dataBinding w:prefixMappings="xmlns:ns0='http://schemas.microsoft.com/office/2006/coverPageProps' " w:xpath="/ns0:CoverPageProperties[1]/ns0:CompanyAddress[1]" w:storeItemID="{55AF091B-3C7A-41E3-B477-F2FDAA23CFDA}"/>
                                 <w:text/>
                               </w:sdtPr>
+                              <w:sdtEndPr/>
                               <w:sdtContent>
                                 <w:r>
                                   <w:rPr>
@@ -494,6 +497,7 @@
                               <w:dataBinding w:prefixMappings="xmlns:ns0='http://purl.org/dc/elements/1.1/' xmlns:ns1='http://schemas.openxmlformats.org/package/2006/metadata/core-properties' " w:xpath="/ns1:coreProperties[1]/ns0:title[1]" w:storeItemID="{6C3C8BC8-F283-45AE-878A-BAB7291924A1}"/>
                               <w:text/>
                             </w:sdtPr>
+                            <w:sdtEndPr/>
                             <w:sdtContent>
                               <w:p>
                                 <w:pPr>
@@ -534,6 +538,7 @@
                               <w:dataBinding w:prefixMappings="xmlns:ns0='http://purl.org/dc/elements/1.1/' xmlns:ns1='http://schemas.openxmlformats.org/package/2006/metadata/core-properties' " w:xpath="/ns1:coreProperties[1]/ns0:subject[1]" w:storeItemID="{6C3C8BC8-F283-45AE-878A-BAB7291924A1}"/>
                               <w:text/>
                             </w:sdtPr>
+                            <w:sdtEndPr/>
                             <w:sdtContent>
                               <w:p>
                                 <w:pPr>
@@ -1733,8 +1738,6 @@
         </w:rPr>
         <w:t xml:space="preserve"> </w:t>
       </w:r>
-      <w:bookmarkStart w:id="0" w:name="_GoBack"/>
-      <w:bookmarkEnd w:id="0"/>
       <w:r>
         <w:rPr>
           <w:sz w:val="24"/>
@@ -19705,7 +19708,6 @@
         <w:t xml:space="preserve">unigram = </w:t>
       </w:r>
       <w:proofErr w:type="spellStart"/>
-      <w:proofErr w:type="gramStart"/>
       <w:r>
         <w:rPr>
           <w:rFonts w:ascii="Courier New" w:hAnsi="Courier New" w:cs="Courier New"/>
@@ -19721,27 +19723,10 @@
           <w:sz w:val="20"/>
           <w:szCs w:val="20"/>
         </w:rPr>
-        <w:t>(</w:t>
-      </w:r>
-      <w:proofErr w:type="gramEnd"/>
-      <w:r>
-        <w:rPr>
-          <w:rFonts w:ascii="Courier New" w:hAnsi="Courier New" w:cs="Courier New"/>
-          <w:sz w:val="20"/>
-          <w:szCs w:val="20"/>
-        </w:rPr>
-        <w:t>df=</w:t>
-      </w:r>
-      <w:proofErr w:type="spellStart"/>
-      <w:r>
-        <w:rPr>
-          <w:rFonts w:ascii="Courier New" w:hAnsi="Courier New" w:cs="Courier New"/>
-          <w:sz w:val="20"/>
-          <w:szCs w:val="20"/>
-        </w:rPr>
-        <w:t>df_overall</w:t>
-      </w:r>
-      <w:proofErr w:type="spellEnd"/>
+        <w:t>(df=df</w:t>
+      </w:r>
+      <w:bookmarkStart w:id="0" w:name="_GoBack"/>
+      <w:bookmarkEnd w:id="0"/>
       <w:r>
         <w:rPr>
           <w:rFonts w:ascii="Courier New" w:hAnsi="Courier New" w:cs="Courier New"/>
@@ -23819,7 +23804,7 @@
 </file>
 
 <file path=customXml/itemProps2.xml><?xml version="1.0" encoding="utf-8"?>
-<ds:datastoreItem xmlns:ds="http://schemas.openxmlformats.org/officeDocument/2006/customXml" ds:itemID="{875FED8F-D4F4-4C8D-969E-E10D2B2E5A40}">
+<ds:datastoreItem xmlns:ds="http://schemas.openxmlformats.org/officeDocument/2006/customXml" ds:itemID="{ECD57881-B4BC-42F4-BB26-AFCCE3BA1CC0}">
   <ds:schemaRefs>
     <ds:schemaRef ds:uri="http://schemas.openxmlformats.org/officeDocument/2006/bibliography"/>
   </ds:schemaRefs>

</xml_diff>

<commit_message>
#50: correctly define 'pos'
</commit_message>
<xml_diff>
--- a/hw3/write-up.docx
+++ b/hw3/write-up.docx
@@ -19723,10 +19723,1071 @@
           <w:sz w:val="20"/>
           <w:szCs w:val="20"/>
         </w:rPr>
-        <w:t>(df=df</w:t>
-      </w:r>
+        <w:t xml:space="preserve">(df=df, </w:t>
+      </w:r>
+      <w:proofErr w:type="spellStart"/>
+      <w:r>
+        <w:rPr>
+          <w:rFonts w:ascii="Courier New" w:hAnsi="Courier New" w:cs="Courier New"/>
+          <w:sz w:val="20"/>
+          <w:szCs w:val="20"/>
+        </w:rPr>
+        <w:t>key_text</w:t>
+      </w:r>
+      <w:proofErr w:type="spellEnd"/>
+      <w:r>
+        <w:rPr>
+          <w:rFonts w:ascii="Courier New" w:hAnsi="Courier New" w:cs="Courier New"/>
+          <w:sz w:val="20"/>
+          <w:szCs w:val="20"/>
+        </w:rPr>
+        <w:t xml:space="preserve">='text', </w:t>
+      </w:r>
+      <w:proofErr w:type="spellStart"/>
+      <w:r>
+        <w:rPr>
+          <w:rFonts w:ascii="Courier New" w:hAnsi="Courier New" w:cs="Courier New"/>
+          <w:sz w:val="20"/>
+          <w:szCs w:val="20"/>
+        </w:rPr>
+        <w:t>key_class</w:t>
+      </w:r>
+      <w:proofErr w:type="spellEnd"/>
+      <w:r>
+        <w:rPr>
+          <w:rFonts w:ascii="Courier New" w:hAnsi="Courier New" w:cs="Courier New"/>
+          <w:sz w:val="20"/>
+          <w:szCs w:val="20"/>
+        </w:rPr>
+        <w:t>='</w:t>
+      </w:r>
+      <w:proofErr w:type="spellStart"/>
+      <w:r>
+        <w:rPr>
+          <w:rFonts w:ascii="Courier New" w:hAnsi="Courier New" w:cs="Courier New"/>
+          <w:sz w:val="20"/>
+          <w:szCs w:val="20"/>
+        </w:rPr>
+        <w:t>screen_name</w:t>
+      </w:r>
+      <w:proofErr w:type="spellEnd"/>
+      <w:r>
+        <w:rPr>
+          <w:rFonts w:ascii="Courier New" w:hAnsi="Courier New" w:cs="Courier New"/>
+          <w:sz w:val="20"/>
+          <w:szCs w:val="20"/>
+        </w:rPr>
+        <w:t>')</w:t>
+      </w:r>
+    </w:p>
+    <w:p>
+      <w:pPr>
+        <w:spacing w:line="240" w:lineRule="auto"/>
+        <w:ind w:left="720"/>
+        <w:rPr>
+          <w:rFonts w:ascii="Courier New" w:hAnsi="Courier New" w:cs="Courier New"/>
+          <w:sz w:val="20"/>
+          <w:szCs w:val="20"/>
+        </w:rPr>
+      </w:pPr>
+    </w:p>
+    <w:p>
+      <w:pPr>
+        <w:spacing w:line="240" w:lineRule="auto"/>
+        <w:ind w:left="720"/>
+        <w:rPr>
+          <w:rFonts w:ascii="Courier New" w:hAnsi="Courier New" w:cs="Courier New"/>
+          <w:sz w:val="20"/>
+          <w:szCs w:val="20"/>
+        </w:rPr>
+      </w:pPr>
+      <w:r>
+        <w:rPr>
+          <w:rFonts w:ascii="Courier New" w:hAnsi="Courier New" w:cs="Courier New"/>
+          <w:sz w:val="20"/>
+          <w:szCs w:val="20"/>
+        </w:rPr>
+        <w:t># unigram vectorize</w:t>
+      </w:r>
+    </w:p>
+    <w:p>
+      <w:pPr>
+        <w:spacing w:line="240" w:lineRule="auto"/>
+        <w:ind w:left="720"/>
+        <w:rPr>
+          <w:rFonts w:ascii="Courier New" w:hAnsi="Courier New" w:cs="Courier New"/>
+          <w:sz w:val="20"/>
+          <w:szCs w:val="20"/>
+        </w:rPr>
+      </w:pPr>
+      <w:proofErr w:type="spellStart"/>
+      <w:proofErr w:type="gramStart"/>
+      <w:r>
+        <w:rPr>
+          <w:rFonts w:ascii="Courier New" w:hAnsi="Courier New" w:cs="Courier New"/>
+          <w:sz w:val="20"/>
+          <w:szCs w:val="20"/>
+        </w:rPr>
+        <w:t>unigram.split</w:t>
+      </w:r>
+      <w:proofErr w:type="spellEnd"/>
+      <w:proofErr w:type="gramEnd"/>
+      <w:r>
+        <w:rPr>
+          <w:rFonts w:ascii="Courier New" w:hAnsi="Courier New" w:cs="Courier New"/>
+          <w:sz w:val="20"/>
+          <w:szCs w:val="20"/>
+        </w:rPr>
+        <w:t>()</w:t>
+      </w:r>
+    </w:p>
+    <w:p>
+      <w:pPr>
+        <w:spacing w:line="240" w:lineRule="auto"/>
+        <w:ind w:left="720"/>
+        <w:rPr>
+          <w:rFonts w:ascii="Courier New" w:hAnsi="Courier New" w:cs="Courier New"/>
+          <w:sz w:val="20"/>
+          <w:szCs w:val="20"/>
+        </w:rPr>
+      </w:pPr>
+      <w:proofErr w:type="spellStart"/>
+      <w:r>
+        <w:rPr>
+          <w:rFonts w:ascii="Courier New" w:hAnsi="Courier New" w:cs="Courier New"/>
+          <w:sz w:val="20"/>
+          <w:szCs w:val="20"/>
+        </w:rPr>
+        <w:t>unigram_params</w:t>
+      </w:r>
+      <w:proofErr w:type="spellEnd"/>
+      <w:r>
+        <w:rPr>
+          <w:rFonts w:ascii="Courier New" w:hAnsi="Courier New" w:cs="Courier New"/>
+          <w:sz w:val="20"/>
+          <w:szCs w:val="20"/>
+        </w:rPr>
+        <w:t xml:space="preserve"> = </w:t>
+      </w:r>
+      <w:proofErr w:type="spellStart"/>
+      <w:r>
+        <w:rPr>
+          <w:rFonts w:ascii="Courier New" w:hAnsi="Courier New" w:cs="Courier New"/>
+          <w:sz w:val="20"/>
+          <w:szCs w:val="20"/>
+        </w:rPr>
+        <w:t>unigram.get_</w:t>
+      </w:r>
+      <w:proofErr w:type="gramStart"/>
+      <w:r>
+        <w:rPr>
+          <w:rFonts w:ascii="Courier New" w:hAnsi="Courier New" w:cs="Courier New"/>
+          <w:sz w:val="20"/>
+          <w:szCs w:val="20"/>
+        </w:rPr>
+        <w:t>split</w:t>
+      </w:r>
+      <w:proofErr w:type="spellEnd"/>
+      <w:r>
+        <w:rPr>
+          <w:rFonts w:ascii="Courier New" w:hAnsi="Courier New" w:cs="Courier New"/>
+          <w:sz w:val="20"/>
+          <w:szCs w:val="20"/>
+        </w:rPr>
+        <w:t>(</w:t>
+      </w:r>
+      <w:proofErr w:type="gramEnd"/>
+      <w:r>
+        <w:rPr>
+          <w:rFonts w:ascii="Courier New" w:hAnsi="Courier New" w:cs="Courier New"/>
+          <w:sz w:val="20"/>
+          <w:szCs w:val="20"/>
+        </w:rPr>
+        <w:t>)</w:t>
+      </w:r>
+    </w:p>
+    <w:p>
+      <w:pPr>
+        <w:spacing w:line="240" w:lineRule="auto"/>
+        <w:ind w:left="720"/>
+        <w:rPr>
+          <w:rFonts w:ascii="Courier New" w:hAnsi="Courier New" w:cs="Courier New"/>
+          <w:sz w:val="20"/>
+          <w:szCs w:val="20"/>
+        </w:rPr>
+      </w:pPr>
+      <w:proofErr w:type="spellStart"/>
+      <w:r>
+        <w:rPr>
+          <w:rFonts w:ascii="Courier New" w:hAnsi="Courier New" w:cs="Courier New"/>
+          <w:sz w:val="20"/>
+          <w:szCs w:val="20"/>
+        </w:rPr>
+        <w:t>unigram_vectorized</w:t>
+      </w:r>
+      <w:proofErr w:type="spellEnd"/>
+      <w:r>
+        <w:rPr>
+          <w:rFonts w:ascii="Courier New" w:hAnsi="Courier New" w:cs="Courier New"/>
+          <w:sz w:val="20"/>
+          <w:szCs w:val="20"/>
+        </w:rPr>
+        <w:t xml:space="preserve"> = </w:t>
+      </w:r>
+      <w:proofErr w:type="spellStart"/>
+      <w:r>
+        <w:rPr>
+          <w:rFonts w:ascii="Courier New" w:hAnsi="Courier New" w:cs="Courier New"/>
+          <w:sz w:val="20"/>
+          <w:szCs w:val="20"/>
+        </w:rPr>
+        <w:t>unigram.get_</w:t>
+      </w:r>
+      <w:proofErr w:type="gramStart"/>
+      <w:r>
+        <w:rPr>
+          <w:rFonts w:ascii="Courier New" w:hAnsi="Courier New" w:cs="Courier New"/>
+          <w:sz w:val="20"/>
+          <w:szCs w:val="20"/>
+        </w:rPr>
+        <w:t>tfidf</w:t>
+      </w:r>
+      <w:proofErr w:type="spellEnd"/>
+      <w:r>
+        <w:rPr>
+          <w:rFonts w:ascii="Courier New" w:hAnsi="Courier New" w:cs="Courier New"/>
+          <w:sz w:val="20"/>
+          <w:szCs w:val="20"/>
+        </w:rPr>
+        <w:t>(</w:t>
+      </w:r>
+      <w:proofErr w:type="gramEnd"/>
+      <w:r>
+        <w:rPr>
+          <w:rFonts w:ascii="Courier New" w:hAnsi="Courier New" w:cs="Courier New"/>
+          <w:sz w:val="20"/>
+          <w:szCs w:val="20"/>
+        </w:rPr>
+        <w:t>)</w:t>
+      </w:r>
+    </w:p>
+    <w:p>
+      <w:pPr>
+        <w:spacing w:line="240" w:lineRule="auto"/>
+        <w:ind w:left="720"/>
+        <w:rPr>
+          <w:rFonts w:ascii="Courier New" w:hAnsi="Courier New" w:cs="Courier New"/>
+          <w:sz w:val="20"/>
+          <w:szCs w:val="20"/>
+        </w:rPr>
+      </w:pPr>
+    </w:p>
+    <w:p>
+      <w:pPr>
+        <w:spacing w:line="240" w:lineRule="auto"/>
+        <w:ind w:left="720"/>
+        <w:rPr>
+          <w:rFonts w:ascii="Courier New" w:hAnsi="Courier New" w:cs="Courier New"/>
+          <w:sz w:val="20"/>
+          <w:szCs w:val="20"/>
+        </w:rPr>
+      </w:pPr>
+      <w:r>
+        <w:rPr>
+          <w:rFonts w:ascii="Courier New" w:hAnsi="Courier New" w:cs="Courier New"/>
+          <w:sz w:val="20"/>
+          <w:szCs w:val="20"/>
+        </w:rPr>
+        <w:t># unigram classifier</w:t>
+      </w:r>
+    </w:p>
+    <w:p>
+      <w:pPr>
+        <w:spacing w:line="240" w:lineRule="auto"/>
+        <w:ind w:left="720"/>
+        <w:rPr>
+          <w:rFonts w:ascii="Courier New" w:hAnsi="Courier New" w:cs="Courier New"/>
+          <w:sz w:val="20"/>
+          <w:szCs w:val="20"/>
+        </w:rPr>
+      </w:pPr>
+      <w:proofErr w:type="spellStart"/>
+      <w:r>
+        <w:rPr>
+          <w:rFonts w:ascii="Courier New" w:hAnsi="Courier New" w:cs="Courier New"/>
+          <w:sz w:val="20"/>
+          <w:szCs w:val="20"/>
+        </w:rPr>
+        <w:t>model_unigram</w:t>
+      </w:r>
+      <w:proofErr w:type="spellEnd"/>
+      <w:r>
+        <w:rPr>
+          <w:rFonts w:ascii="Courier New" w:hAnsi="Courier New" w:cs="Courier New"/>
+          <w:sz w:val="20"/>
+          <w:szCs w:val="20"/>
+        </w:rPr>
+        <w:t xml:space="preserve"> = </w:t>
+      </w:r>
+      <w:proofErr w:type="spellStart"/>
+      <w:proofErr w:type="gramStart"/>
+      <w:r>
+        <w:rPr>
+          <w:rFonts w:ascii="Courier New" w:hAnsi="Courier New" w:cs="Courier New"/>
+          <w:sz w:val="20"/>
+          <w:szCs w:val="20"/>
+        </w:rPr>
+        <w:t>unigram.model</w:t>
+      </w:r>
+      <w:proofErr w:type="spellEnd"/>
+      <w:proofErr w:type="gramEnd"/>
+      <w:r>
+        <w:rPr>
+          <w:rFonts w:ascii="Courier New" w:hAnsi="Courier New" w:cs="Courier New"/>
+          <w:sz w:val="20"/>
+          <w:szCs w:val="20"/>
+        </w:rPr>
+        <w:t>(</w:t>
+      </w:r>
+    </w:p>
+    <w:p>
+      <w:pPr>
+        <w:spacing w:line="240" w:lineRule="auto"/>
+        <w:ind w:left="720"/>
+        <w:rPr>
+          <w:rFonts w:ascii="Courier New" w:hAnsi="Courier New" w:cs="Courier New"/>
+          <w:sz w:val="20"/>
+          <w:szCs w:val="20"/>
+        </w:rPr>
+      </w:pPr>
+      <w:r>
+        <w:rPr>
+          <w:rFonts w:ascii="Courier New" w:hAnsi="Courier New" w:cs="Courier New"/>
+          <w:sz w:val="20"/>
+          <w:szCs w:val="20"/>
+        </w:rPr>
+        <w:t xml:space="preserve">    </w:t>
+      </w:r>
+      <w:proofErr w:type="spellStart"/>
+      <w:r>
+        <w:rPr>
+          <w:rFonts w:ascii="Courier New" w:hAnsi="Courier New" w:cs="Courier New"/>
+          <w:sz w:val="20"/>
+          <w:szCs w:val="20"/>
+        </w:rPr>
+        <w:t>unigram_vectorized</w:t>
+      </w:r>
+      <w:proofErr w:type="spellEnd"/>
+      <w:r>
+        <w:rPr>
+          <w:rFonts w:ascii="Courier New" w:hAnsi="Courier New" w:cs="Courier New"/>
+          <w:sz w:val="20"/>
+          <w:szCs w:val="20"/>
+        </w:rPr>
+        <w:t>,</w:t>
+      </w:r>
+    </w:p>
+    <w:p>
+      <w:pPr>
+        <w:spacing w:line="240" w:lineRule="auto"/>
+        <w:ind w:left="720"/>
+        <w:rPr>
+          <w:rFonts w:ascii="Courier New" w:hAnsi="Courier New" w:cs="Courier New"/>
+          <w:sz w:val="20"/>
+          <w:szCs w:val="20"/>
+        </w:rPr>
+      </w:pPr>
+      <w:r>
+        <w:rPr>
+          <w:rFonts w:ascii="Courier New" w:hAnsi="Courier New" w:cs="Courier New"/>
+          <w:sz w:val="20"/>
+          <w:szCs w:val="20"/>
+        </w:rPr>
+        <w:t xml:space="preserve">    </w:t>
+      </w:r>
+      <w:proofErr w:type="spellStart"/>
+      <w:r>
+        <w:rPr>
+          <w:rFonts w:ascii="Courier New" w:hAnsi="Courier New" w:cs="Courier New"/>
+          <w:sz w:val="20"/>
+          <w:szCs w:val="20"/>
+        </w:rPr>
+        <w:t>unigram_params</w:t>
+      </w:r>
+      <w:proofErr w:type="spellEnd"/>
+      <w:r>
+        <w:rPr>
+          <w:rFonts w:ascii="Courier New" w:hAnsi="Courier New" w:cs="Courier New"/>
+          <w:sz w:val="20"/>
+          <w:szCs w:val="20"/>
+        </w:rPr>
+        <w:t>['</w:t>
+      </w:r>
+      <w:proofErr w:type="spellStart"/>
+      <w:r>
+        <w:rPr>
+          <w:rFonts w:ascii="Courier New" w:hAnsi="Courier New" w:cs="Courier New"/>
+          <w:sz w:val="20"/>
+          <w:szCs w:val="20"/>
+        </w:rPr>
+        <w:t>y_train</w:t>
+      </w:r>
+      <w:proofErr w:type="spellEnd"/>
+      <w:r>
+        <w:rPr>
+          <w:rFonts w:ascii="Courier New" w:hAnsi="Courier New" w:cs="Courier New"/>
+          <w:sz w:val="20"/>
+          <w:szCs w:val="20"/>
+        </w:rPr>
+        <w:t>'],</w:t>
+      </w:r>
+    </w:p>
+    <w:p>
+      <w:pPr>
+        <w:spacing w:line="240" w:lineRule="auto"/>
+        <w:ind w:left="720"/>
+        <w:rPr>
+          <w:rFonts w:ascii="Courier New" w:hAnsi="Courier New" w:cs="Courier New"/>
+          <w:sz w:val="20"/>
+          <w:szCs w:val="20"/>
+        </w:rPr>
+      </w:pPr>
+      <w:r>
+        <w:rPr>
+          <w:rFonts w:ascii="Courier New" w:hAnsi="Courier New" w:cs="Courier New"/>
+          <w:sz w:val="20"/>
+          <w:szCs w:val="20"/>
+        </w:rPr>
+        <w:t xml:space="preserve">    validate=(</w:t>
+      </w:r>
+      <w:proofErr w:type="spellStart"/>
+      <w:r>
+        <w:rPr>
+          <w:rFonts w:ascii="Courier New" w:hAnsi="Courier New" w:cs="Courier New"/>
+          <w:sz w:val="20"/>
+          <w:szCs w:val="20"/>
+        </w:rPr>
+        <w:t>unigram_params</w:t>
+      </w:r>
+      <w:proofErr w:type="spellEnd"/>
+      <w:r>
+        <w:rPr>
+          <w:rFonts w:ascii="Courier New" w:hAnsi="Courier New" w:cs="Courier New"/>
+          <w:sz w:val="20"/>
+          <w:szCs w:val="20"/>
+        </w:rPr>
+        <w:t>['</w:t>
+      </w:r>
+      <w:proofErr w:type="spellStart"/>
+      <w:r>
+        <w:rPr>
+          <w:rFonts w:ascii="Courier New" w:hAnsi="Courier New" w:cs="Courier New"/>
+          <w:sz w:val="20"/>
+          <w:szCs w:val="20"/>
+        </w:rPr>
+        <w:t>X_test</w:t>
+      </w:r>
+      <w:proofErr w:type="spellEnd"/>
+      <w:r>
+        <w:rPr>
+          <w:rFonts w:ascii="Courier New" w:hAnsi="Courier New" w:cs="Courier New"/>
+          <w:sz w:val="20"/>
+          <w:szCs w:val="20"/>
+        </w:rPr>
+        <w:t xml:space="preserve">'], </w:t>
+      </w:r>
+      <w:proofErr w:type="spellStart"/>
+      <w:r>
+        <w:rPr>
+          <w:rFonts w:ascii="Courier New" w:hAnsi="Courier New" w:cs="Courier New"/>
+          <w:sz w:val="20"/>
+          <w:szCs w:val="20"/>
+        </w:rPr>
+        <w:t>unigram_params</w:t>
+      </w:r>
+      <w:proofErr w:type="spellEnd"/>
+      <w:r>
+        <w:rPr>
+          <w:rFonts w:ascii="Courier New" w:hAnsi="Courier New" w:cs="Courier New"/>
+          <w:sz w:val="20"/>
+          <w:szCs w:val="20"/>
+        </w:rPr>
+        <w:t>['</w:t>
+      </w:r>
+      <w:proofErr w:type="spellStart"/>
+      <w:r>
+        <w:rPr>
+          <w:rFonts w:ascii="Courier New" w:hAnsi="Courier New" w:cs="Courier New"/>
+          <w:sz w:val="20"/>
+          <w:szCs w:val="20"/>
+        </w:rPr>
+        <w:t>y_test</w:t>
+      </w:r>
+      <w:proofErr w:type="spellEnd"/>
+      <w:r>
+        <w:rPr>
+          <w:rFonts w:ascii="Courier New" w:hAnsi="Courier New" w:cs="Courier New"/>
+          <w:sz w:val="20"/>
+          <w:szCs w:val="20"/>
+        </w:rPr>
+        <w:t>'])</w:t>
+      </w:r>
+    </w:p>
+    <w:p>
+      <w:pPr>
+        <w:spacing w:line="240" w:lineRule="auto"/>
+        <w:ind w:left="720"/>
+        <w:rPr>
+          <w:rFonts w:ascii="Courier New" w:hAnsi="Courier New" w:cs="Courier New"/>
+          <w:sz w:val="20"/>
+          <w:szCs w:val="20"/>
+        </w:rPr>
+      </w:pPr>
+      <w:r>
+        <w:rPr>
+          <w:rFonts w:ascii="Courier New" w:hAnsi="Courier New" w:cs="Courier New"/>
+          <w:sz w:val="20"/>
+          <w:szCs w:val="20"/>
+        </w:rPr>
+        <w:t>)</w:t>
+      </w:r>
+    </w:p>
+    <w:p>
+      <w:pPr>
+        <w:spacing w:line="240" w:lineRule="auto"/>
+        <w:ind w:left="720"/>
+        <w:rPr>
+          <w:rFonts w:ascii="Courier New" w:hAnsi="Courier New" w:cs="Courier New"/>
+          <w:sz w:val="20"/>
+          <w:szCs w:val="20"/>
+        </w:rPr>
+      </w:pPr>
+    </w:p>
+    <w:p>
+      <w:pPr>
+        <w:spacing w:line="240" w:lineRule="auto"/>
+        <w:ind w:left="720"/>
+        <w:rPr>
+          <w:rFonts w:ascii="Courier New" w:hAnsi="Courier New" w:cs="Courier New"/>
+          <w:sz w:val="20"/>
+          <w:szCs w:val="20"/>
+        </w:rPr>
+      </w:pPr>
+      <w:r>
+        <w:rPr>
+          <w:rFonts w:ascii="Courier New" w:hAnsi="Courier New" w:cs="Courier New"/>
+          <w:sz w:val="20"/>
+          <w:szCs w:val="20"/>
+        </w:rPr>
+        <w:t># plot unigram</w:t>
+      </w:r>
+    </w:p>
+    <w:p>
+      <w:pPr>
+        <w:spacing w:line="240" w:lineRule="auto"/>
+        <w:ind w:left="720"/>
+        <w:rPr>
+          <w:rFonts w:ascii="Courier New" w:hAnsi="Courier New" w:cs="Courier New"/>
+          <w:sz w:val="20"/>
+          <w:szCs w:val="20"/>
+        </w:rPr>
+      </w:pPr>
+      <w:proofErr w:type="spellStart"/>
+      <w:proofErr w:type="gramStart"/>
+      <w:r>
+        <w:rPr>
+          <w:rFonts w:ascii="Courier New" w:hAnsi="Courier New" w:cs="Courier New"/>
+          <w:sz w:val="20"/>
+          <w:szCs w:val="20"/>
+        </w:rPr>
+        <w:t>unigram.plot</w:t>
+      </w:r>
+      <w:proofErr w:type="gramEnd"/>
+      <w:r>
+        <w:rPr>
+          <w:rFonts w:ascii="Courier New" w:hAnsi="Courier New" w:cs="Courier New"/>
+          <w:sz w:val="20"/>
+          <w:szCs w:val="20"/>
+        </w:rPr>
+        <w:t>_cm</w:t>
+      </w:r>
+      <w:proofErr w:type="spellEnd"/>
+      <w:r>
+        <w:rPr>
+          <w:rFonts w:ascii="Courier New" w:hAnsi="Courier New" w:cs="Courier New"/>
+          <w:sz w:val="20"/>
+          <w:szCs w:val="20"/>
+        </w:rPr>
+        <w:t>(filename='viz/cm_unigram.png')</w:t>
+      </w:r>
+    </w:p>
+    <w:p>
+      <w:pPr>
+        <w:spacing w:line="240" w:lineRule="auto"/>
+        <w:rPr>
+          <w:rFonts w:ascii="Courier New" w:hAnsi="Courier New" w:cs="Courier New"/>
+          <w:sz w:val="20"/>
+          <w:szCs w:val="20"/>
+        </w:rPr>
+      </w:pPr>
+    </w:p>
+    <w:p>
+      <w:pPr>
+        <w:spacing w:line="240" w:lineRule="auto"/>
+        <w:ind w:left="720"/>
+        <w:rPr>
+          <w:rFonts w:ascii="Courier New" w:hAnsi="Courier New" w:cs="Courier New"/>
+          <w:sz w:val="20"/>
+          <w:szCs w:val="20"/>
+        </w:rPr>
+      </w:pPr>
+      <w:r>
+        <w:rPr>
+          <w:rFonts w:ascii="Courier New" w:hAnsi="Courier New" w:cs="Courier New"/>
+          <w:sz w:val="20"/>
+          <w:szCs w:val="20"/>
+        </w:rPr>
+        <w:t># perform pos analysis</w:t>
+      </w:r>
+    </w:p>
+    <w:p>
+      <w:pPr>
+        <w:spacing w:line="240" w:lineRule="auto"/>
+        <w:ind w:left="720"/>
+        <w:rPr>
+          <w:rFonts w:ascii="Courier New" w:hAnsi="Courier New" w:cs="Courier New"/>
+          <w:sz w:val="20"/>
+          <w:szCs w:val="20"/>
+        </w:rPr>
+      </w:pPr>
+      <w:proofErr w:type="spellStart"/>
+      <w:r>
+        <w:rPr>
+          <w:rFonts w:ascii="Courier New" w:hAnsi="Courier New" w:cs="Courier New"/>
+          <w:sz w:val="20"/>
+          <w:szCs w:val="20"/>
+        </w:rPr>
+        <w:t>df_pos</w:t>
+      </w:r>
+      <w:proofErr w:type="spellEnd"/>
+      <w:r>
+        <w:rPr>
+          <w:rFonts w:ascii="Courier New" w:hAnsi="Courier New" w:cs="Courier New"/>
+          <w:sz w:val="20"/>
+          <w:szCs w:val="20"/>
+        </w:rPr>
+        <w:t xml:space="preserve"> = </w:t>
+      </w:r>
+      <w:proofErr w:type="spellStart"/>
+      <w:r>
+        <w:rPr>
+          <w:rFonts w:ascii="Courier New" w:hAnsi="Courier New" w:cs="Courier New"/>
+          <w:sz w:val="20"/>
+          <w:szCs w:val="20"/>
+        </w:rPr>
+        <w:t>unigram.get_</w:t>
+      </w:r>
+      <w:proofErr w:type="gramStart"/>
+      <w:r>
+        <w:rPr>
+          <w:rFonts w:ascii="Courier New" w:hAnsi="Courier New" w:cs="Courier New"/>
+          <w:sz w:val="20"/>
+          <w:szCs w:val="20"/>
+        </w:rPr>
+        <w:t>df</w:t>
+      </w:r>
+      <w:proofErr w:type="spellEnd"/>
+      <w:r>
+        <w:rPr>
+          <w:rFonts w:ascii="Courier New" w:hAnsi="Courier New" w:cs="Courier New"/>
+          <w:sz w:val="20"/>
+          <w:szCs w:val="20"/>
+        </w:rPr>
+        <w:t>(</w:t>
+      </w:r>
+      <w:proofErr w:type="gramEnd"/>
+      <w:r>
+        <w:rPr>
+          <w:rFonts w:ascii="Courier New" w:hAnsi="Courier New" w:cs="Courier New"/>
+          <w:sz w:val="20"/>
+          <w:szCs w:val="20"/>
+        </w:rPr>
+        <w:t>)</w:t>
+      </w:r>
+    </w:p>
+    <w:p>
+      <w:pPr>
+        <w:spacing w:line="240" w:lineRule="auto"/>
+        <w:ind w:left="720"/>
+        <w:rPr>
+          <w:rFonts w:ascii="Courier New" w:hAnsi="Courier New" w:cs="Courier New"/>
+          <w:sz w:val="20"/>
+          <w:szCs w:val="20"/>
+        </w:rPr>
+      </w:pPr>
+    </w:p>
+    <w:p>
+      <w:pPr>
+        <w:spacing w:line="240" w:lineRule="auto"/>
+        <w:ind w:left="720"/>
+        <w:rPr>
+          <w:rFonts w:ascii="Courier New" w:hAnsi="Courier New" w:cs="Courier New"/>
+          <w:sz w:val="20"/>
+          <w:szCs w:val="20"/>
+        </w:rPr>
+      </w:pPr>
+      <w:r>
+        <w:rPr>
+          <w:rFonts w:ascii="Courier New" w:hAnsi="Courier New" w:cs="Courier New"/>
+          <w:sz w:val="20"/>
+          <w:szCs w:val="20"/>
+        </w:rPr>
+        <w:lastRenderedPageBreak/>
+        <w:t># define pos</w:t>
+      </w:r>
+    </w:p>
+    <w:p>
+      <w:pPr>
+        <w:spacing w:line="240" w:lineRule="auto"/>
+        <w:ind w:left="720"/>
+        <w:rPr>
+          <w:rFonts w:ascii="Courier New" w:hAnsi="Courier New" w:cs="Courier New"/>
+          <w:sz w:val="20"/>
+          <w:szCs w:val="20"/>
+        </w:rPr>
+      </w:pPr>
+      <w:proofErr w:type="spellStart"/>
+      <w:r>
+        <w:rPr>
+          <w:rFonts w:ascii="Courier New" w:hAnsi="Courier New" w:cs="Courier New"/>
+          <w:sz w:val="20"/>
+          <w:szCs w:val="20"/>
+        </w:rPr>
+        <w:t>df_pos</w:t>
+      </w:r>
+      <w:proofErr w:type="spellEnd"/>
+      <w:r>
+        <w:rPr>
+          <w:rFonts w:ascii="Courier New" w:hAnsi="Courier New" w:cs="Courier New"/>
+          <w:sz w:val="20"/>
+          <w:szCs w:val="20"/>
+        </w:rPr>
+        <w:t xml:space="preserve">['pos'] = </w:t>
+      </w:r>
+      <w:proofErr w:type="spellStart"/>
+      <w:r>
+        <w:rPr>
+          <w:rFonts w:ascii="Courier New" w:hAnsi="Courier New" w:cs="Courier New"/>
+          <w:sz w:val="20"/>
+          <w:szCs w:val="20"/>
+        </w:rPr>
+        <w:t>unigram.get_</w:t>
+      </w:r>
+      <w:proofErr w:type="gramStart"/>
+      <w:r>
+        <w:rPr>
+          <w:rFonts w:ascii="Courier New" w:hAnsi="Courier New" w:cs="Courier New"/>
+          <w:sz w:val="20"/>
+          <w:szCs w:val="20"/>
+        </w:rPr>
+        <w:t>pos</w:t>
+      </w:r>
+      <w:proofErr w:type="spellEnd"/>
+      <w:r>
+        <w:rPr>
+          <w:rFonts w:ascii="Courier New" w:hAnsi="Courier New" w:cs="Courier New"/>
+          <w:sz w:val="20"/>
+          <w:szCs w:val="20"/>
+        </w:rPr>
+        <w:t>(</w:t>
+      </w:r>
+      <w:proofErr w:type="gramEnd"/>
+    </w:p>
+    <w:p>
+      <w:pPr>
+        <w:spacing w:line="240" w:lineRule="auto"/>
+        <w:ind w:left="720"/>
+        <w:rPr>
+          <w:rFonts w:ascii="Courier New" w:hAnsi="Courier New" w:cs="Courier New"/>
+          <w:sz w:val="20"/>
+          <w:szCs w:val="20"/>
+        </w:rPr>
+      </w:pPr>
+      <w:r>
+        <w:rPr>
+          <w:rFonts w:ascii="Courier New" w:hAnsi="Courier New" w:cs="Courier New"/>
+          <w:sz w:val="20"/>
+          <w:szCs w:val="20"/>
+        </w:rPr>
+        <w:t xml:space="preserve">    </w:t>
+      </w:r>
+      <w:proofErr w:type="spellStart"/>
+      <w:r>
+        <w:rPr>
+          <w:rFonts w:ascii="Courier New" w:hAnsi="Courier New" w:cs="Courier New"/>
+          <w:sz w:val="20"/>
+          <w:szCs w:val="20"/>
+        </w:rPr>
+        <w:t>df_pos</w:t>
+      </w:r>
+      <w:proofErr w:type="spellEnd"/>
+      <w:r>
+        <w:rPr>
+          <w:rFonts w:ascii="Courier New" w:hAnsi="Courier New" w:cs="Courier New"/>
+          <w:sz w:val="20"/>
+          <w:szCs w:val="20"/>
+        </w:rPr>
+        <w:t>['text'</w:t>
+      </w:r>
+      <w:proofErr w:type="gramStart"/>
+      <w:r>
+        <w:rPr>
+          <w:rFonts w:ascii="Courier New" w:hAnsi="Courier New" w:cs="Courier New"/>
+          <w:sz w:val="20"/>
+          <w:szCs w:val="20"/>
+        </w:rPr>
+        <w:t>].apply</w:t>
+      </w:r>
+      <w:proofErr w:type="gramEnd"/>
+      <w:r>
+        <w:rPr>
+          <w:rFonts w:ascii="Courier New" w:hAnsi="Courier New" w:cs="Courier New"/>
+          <w:sz w:val="20"/>
+          <w:szCs w:val="20"/>
+        </w:rPr>
+        <w:t xml:space="preserve">(lambda x: </w:t>
+      </w:r>
+      <w:proofErr w:type="spellStart"/>
+      <w:r>
+        <w:rPr>
+          <w:rFonts w:ascii="Courier New" w:hAnsi="Courier New" w:cs="Courier New"/>
+          <w:sz w:val="20"/>
+          <w:szCs w:val="20"/>
+        </w:rPr>
+        <w:t>x.split</w:t>
+      </w:r>
+      <w:proofErr w:type="spellEnd"/>
+      <w:r>
+        <w:rPr>
+          <w:rFonts w:ascii="Courier New" w:hAnsi="Courier New" w:cs="Courier New"/>
+          <w:sz w:val="20"/>
+          <w:szCs w:val="20"/>
+        </w:rPr>
+        <w:t>())</w:t>
+      </w:r>
+    </w:p>
+    <w:p>
+      <w:pPr>
+        <w:spacing w:line="240" w:lineRule="auto"/>
+        <w:ind w:left="720"/>
+        <w:rPr>
+          <w:rFonts w:ascii="Courier New" w:hAnsi="Courier New" w:cs="Courier New"/>
+          <w:sz w:val="20"/>
+          <w:szCs w:val="20"/>
+        </w:rPr>
+      </w:pPr>
+      <w:proofErr w:type="gramStart"/>
+      <w:r>
+        <w:rPr>
+          <w:rFonts w:ascii="Courier New" w:hAnsi="Courier New" w:cs="Courier New"/>
+          <w:sz w:val="20"/>
+          <w:szCs w:val="20"/>
+        </w:rPr>
+        <w:t>)[</w:t>
+      </w:r>
+      <w:proofErr w:type="gramEnd"/>
+      <w:r>
+        <w:rPr>
+          <w:rFonts w:ascii="Courier New" w:hAnsi="Courier New" w:cs="Courier New"/>
+          <w:sz w:val="20"/>
+          <w:szCs w:val="20"/>
+        </w:rPr>
+        <w:t>1]</w:t>
+      </w:r>
+    </w:p>
+    <w:p>
+      <w:pPr>
+        <w:spacing w:line="240" w:lineRule="auto"/>
+        <w:rPr>
+          <w:rFonts w:ascii="Courier New" w:hAnsi="Courier New" w:cs="Courier New"/>
+          <w:sz w:val="20"/>
+          <w:szCs w:val="20"/>
+        </w:rPr>
+      </w:pPr>
       <w:bookmarkStart w:id="0" w:name="_GoBack"/>
       <w:bookmarkEnd w:id="0"/>
+    </w:p>
+    <w:p>
+      <w:pPr>
+        <w:spacing w:line="240" w:lineRule="auto"/>
+        <w:ind w:left="720"/>
+        <w:rPr>
+          <w:rFonts w:ascii="Courier New" w:hAnsi="Courier New" w:cs="Courier New"/>
+          <w:sz w:val="20"/>
+          <w:szCs w:val="20"/>
+        </w:rPr>
+      </w:pPr>
+      <w:r>
+        <w:rPr>
+          <w:rFonts w:ascii="Courier New" w:hAnsi="Courier New" w:cs="Courier New"/>
+          <w:sz w:val="20"/>
+          <w:szCs w:val="20"/>
+        </w:rPr>
+        <w:t># reduce to ascii</w:t>
+      </w:r>
+    </w:p>
+    <w:p>
+      <w:pPr>
+        <w:spacing w:line="240" w:lineRule="auto"/>
+        <w:ind w:left="720"/>
+        <w:rPr>
+          <w:rFonts w:ascii="Courier New" w:hAnsi="Courier New" w:cs="Courier New"/>
+          <w:sz w:val="20"/>
+          <w:szCs w:val="20"/>
+        </w:rPr>
+      </w:pPr>
+      <w:proofErr w:type="spellStart"/>
+      <w:r>
+        <w:rPr>
+          <w:rFonts w:ascii="Courier New" w:hAnsi="Courier New" w:cs="Courier New"/>
+          <w:sz w:val="20"/>
+          <w:szCs w:val="20"/>
+        </w:rPr>
+        <w:t>df_pos</w:t>
+      </w:r>
+      <w:proofErr w:type="spellEnd"/>
+      <w:r>
+        <w:rPr>
+          <w:rFonts w:ascii="Courier New" w:hAnsi="Courier New" w:cs="Courier New"/>
+          <w:sz w:val="20"/>
+          <w:szCs w:val="20"/>
+        </w:rPr>
+        <w:t>['pos'] = [</w:t>
+      </w:r>
+      <w:proofErr w:type="spellStart"/>
+      <w:r>
+        <w:rPr>
+          <w:rFonts w:ascii="Courier New" w:hAnsi="Courier New" w:cs="Courier New"/>
+          <w:sz w:val="20"/>
+          <w:szCs w:val="20"/>
+        </w:rPr>
+        <w:t>re.sub</w:t>
+      </w:r>
+      <w:proofErr w:type="spellEnd"/>
+      <w:r>
+        <w:rPr>
+          <w:rFonts w:ascii="Courier New" w:hAnsi="Courier New" w:cs="Courier New"/>
+          <w:sz w:val="20"/>
+          <w:szCs w:val="20"/>
+        </w:rPr>
+        <w:t xml:space="preserve">(r'[^\x00-\x7f]', r' ', s) for s in </w:t>
+      </w:r>
+      <w:proofErr w:type="spellStart"/>
+      <w:r>
+        <w:rPr>
+          <w:rFonts w:ascii="Courier New" w:hAnsi="Courier New" w:cs="Courier New"/>
+          <w:sz w:val="20"/>
+          <w:szCs w:val="20"/>
+        </w:rPr>
+        <w:t>df_overall</w:t>
+      </w:r>
+      <w:proofErr w:type="spellEnd"/>
+      <w:r>
+        <w:rPr>
+          <w:rFonts w:ascii="Courier New" w:hAnsi="Courier New" w:cs="Courier New"/>
+          <w:sz w:val="20"/>
+          <w:szCs w:val="20"/>
+        </w:rPr>
+        <w:t>['text']]</w:t>
+      </w:r>
+    </w:p>
+    <w:p>
+      <w:pPr>
+        <w:spacing w:line="240" w:lineRule="auto"/>
+        <w:rPr>
+          <w:rFonts w:ascii="Courier New" w:hAnsi="Courier New" w:cs="Courier New"/>
+          <w:sz w:val="20"/>
+          <w:szCs w:val="20"/>
+        </w:rPr>
+      </w:pPr>
+    </w:p>
+    <w:p>
+      <w:pPr>
+        <w:spacing w:line="240" w:lineRule="auto"/>
+        <w:ind w:left="720"/>
+        <w:rPr>
+          <w:rFonts w:ascii="Courier New" w:hAnsi="Courier New" w:cs="Courier New"/>
+          <w:sz w:val="20"/>
+          <w:szCs w:val="20"/>
+        </w:rPr>
+      </w:pPr>
+      <w:r>
+        <w:rPr>
+          <w:rFonts w:ascii="Courier New" w:hAnsi="Courier New" w:cs="Courier New"/>
+          <w:sz w:val="20"/>
+          <w:szCs w:val="20"/>
+        </w:rPr>
+        <w:t xml:space="preserve"># new </w:t>
+      </w:r>
+      <w:proofErr w:type="spellStart"/>
+      <w:r>
+        <w:rPr>
+          <w:rFonts w:ascii="Courier New" w:hAnsi="Courier New" w:cs="Courier New"/>
+          <w:sz w:val="20"/>
+          <w:szCs w:val="20"/>
+        </w:rPr>
+        <w:t>dataframe</w:t>
+      </w:r>
+      <w:proofErr w:type="spellEnd"/>
+    </w:p>
+    <w:p>
+      <w:pPr>
+        <w:spacing w:line="240" w:lineRule="auto"/>
+        <w:ind w:left="720"/>
+        <w:rPr>
+          <w:rFonts w:ascii="Courier New" w:hAnsi="Courier New" w:cs="Courier New"/>
+          <w:sz w:val="20"/>
+          <w:szCs w:val="20"/>
+        </w:rPr>
+      </w:pPr>
+      <w:r>
+        <w:rPr>
+          <w:rFonts w:ascii="Courier New" w:hAnsi="Courier New" w:cs="Courier New"/>
+          <w:sz w:val="20"/>
+          <w:szCs w:val="20"/>
+        </w:rPr>
+        <w:t xml:space="preserve">pos = </w:t>
+      </w:r>
+      <w:proofErr w:type="spellStart"/>
+      <w:proofErr w:type="gramStart"/>
+      <w:r>
+        <w:rPr>
+          <w:rFonts w:ascii="Courier New" w:hAnsi="Courier New" w:cs="Courier New"/>
+          <w:sz w:val="20"/>
+          <w:szCs w:val="20"/>
+        </w:rPr>
+        <w:t>nb</w:t>
+      </w:r>
+      <w:proofErr w:type="spellEnd"/>
+      <w:r>
+        <w:rPr>
+          <w:rFonts w:ascii="Courier New" w:hAnsi="Courier New" w:cs="Courier New"/>
+          <w:sz w:val="20"/>
+          <w:szCs w:val="20"/>
+        </w:rPr>
+        <w:t>(</w:t>
+      </w:r>
+      <w:proofErr w:type="spellStart"/>
+      <w:proofErr w:type="gramEnd"/>
+      <w:r>
+        <w:rPr>
+          <w:rFonts w:ascii="Courier New" w:hAnsi="Courier New" w:cs="Courier New"/>
+          <w:sz w:val="20"/>
+          <w:szCs w:val="20"/>
+        </w:rPr>
+        <w:t>df_pos</w:t>
+      </w:r>
+      <w:proofErr w:type="spellEnd"/>
       <w:r>
         <w:rPr>
           <w:rFonts w:ascii="Courier New" w:hAnsi="Courier New" w:cs="Courier New"/>
@@ -19751,7 +20812,23 @@
           <w:sz w:val="20"/>
           <w:szCs w:val="20"/>
         </w:rPr>
-        <w:t xml:space="preserve">='text', </w:t>
+        <w:t>='</w:t>
+      </w:r>
+      <w:r>
+        <w:rPr>
+          <w:rFonts w:ascii="Courier New" w:hAnsi="Courier New" w:cs="Courier New"/>
+          <w:sz w:val="20"/>
+          <w:szCs w:val="20"/>
+        </w:rPr>
+        <w:t>pos</w:t>
+      </w:r>
+      <w:r>
+        <w:rPr>
+          <w:rFonts w:ascii="Courier New" w:hAnsi="Courier New" w:cs="Courier New"/>
+          <w:sz w:val="20"/>
+          <w:szCs w:val="20"/>
+        </w:rPr>
+        <w:t xml:space="preserve">', </w:t>
       </w:r>
       <w:proofErr w:type="spellStart"/>
       <w:r>
@@ -19800,36 +20877,6 @@
           <w:szCs w:val="20"/>
         </w:rPr>
       </w:pPr>
-    </w:p>
-    <w:p>
-      <w:pPr>
-        <w:spacing w:line="240" w:lineRule="auto"/>
-        <w:ind w:left="720"/>
-        <w:rPr>
-          <w:rFonts w:ascii="Courier New" w:hAnsi="Courier New" w:cs="Courier New"/>
-          <w:sz w:val="20"/>
-          <w:szCs w:val="20"/>
-        </w:rPr>
-      </w:pPr>
-      <w:r>
-        <w:rPr>
-          <w:rFonts w:ascii="Courier New" w:hAnsi="Courier New" w:cs="Courier New"/>
-          <w:sz w:val="20"/>
-          <w:szCs w:val="20"/>
-        </w:rPr>
-        <w:t># unigram vectorize</w:t>
-      </w:r>
-    </w:p>
-    <w:p>
-      <w:pPr>
-        <w:spacing w:line="240" w:lineRule="auto"/>
-        <w:ind w:left="720"/>
-        <w:rPr>
-          <w:rFonts w:ascii="Courier New" w:hAnsi="Courier New" w:cs="Courier New"/>
-          <w:sz w:val="20"/>
-          <w:szCs w:val="20"/>
-        </w:rPr>
-      </w:pPr>
       <w:proofErr w:type="spellStart"/>
       <w:proofErr w:type="gramStart"/>
       <w:r>
@@ -19838,7 +20885,7 @@
           <w:sz w:val="20"/>
           <w:szCs w:val="20"/>
         </w:rPr>
-        <w:t>unigram.split</w:t>
+        <w:t>pos.split</w:t>
       </w:r>
       <w:proofErr w:type="spellEnd"/>
       <w:proofErr w:type="gramEnd"/>
@@ -19848,19 +20895,376 @@
           <w:sz w:val="20"/>
           <w:szCs w:val="20"/>
         </w:rPr>
-        <w:t>()</w:t>
-      </w:r>
-    </w:p>
-    <w:p>
-      <w:pPr>
-        <w:spacing w:line="240" w:lineRule="auto"/>
-        <w:ind w:left="720"/>
-        <w:rPr>
-          <w:rFonts w:ascii="Courier New" w:hAnsi="Courier New" w:cs="Courier New"/>
-          <w:sz w:val="20"/>
-          <w:szCs w:val="20"/>
-        </w:rPr>
-      </w:pPr>
+        <w:t>(</w:t>
+      </w:r>
+      <w:proofErr w:type="spellStart"/>
+      <w:r>
+        <w:rPr>
+          <w:rFonts w:ascii="Courier New" w:hAnsi="Courier New" w:cs="Courier New"/>
+          <w:sz w:val="20"/>
+          <w:szCs w:val="20"/>
+        </w:rPr>
+        <w:t>pos_split</w:t>
+      </w:r>
+      <w:proofErr w:type="spellEnd"/>
+      <w:r>
+        <w:rPr>
+          <w:rFonts w:ascii="Courier New" w:hAnsi="Courier New" w:cs="Courier New"/>
+          <w:sz w:val="20"/>
+          <w:szCs w:val="20"/>
+        </w:rPr>
+        <w:t>=True)</w:t>
+      </w:r>
+    </w:p>
+    <w:p>
+      <w:pPr>
+        <w:spacing w:line="240" w:lineRule="auto"/>
+        <w:ind w:left="720"/>
+        <w:rPr>
+          <w:rFonts w:ascii="Courier New" w:hAnsi="Courier New" w:cs="Courier New"/>
+          <w:sz w:val="20"/>
+          <w:szCs w:val="20"/>
+        </w:rPr>
+      </w:pPr>
+    </w:p>
+    <w:p>
+      <w:pPr>
+        <w:spacing w:line="240" w:lineRule="auto"/>
+        <w:ind w:left="720"/>
+        <w:rPr>
+          <w:rFonts w:ascii="Courier New" w:hAnsi="Courier New" w:cs="Courier New"/>
+          <w:sz w:val="20"/>
+          <w:szCs w:val="20"/>
+        </w:rPr>
+      </w:pPr>
+      <w:r>
+        <w:rPr>
+          <w:rFonts w:ascii="Courier New" w:hAnsi="Courier New" w:cs="Courier New"/>
+          <w:sz w:val="20"/>
+          <w:szCs w:val="20"/>
+        </w:rPr>
+        <w:t># pos vectorize</w:t>
+      </w:r>
+    </w:p>
+    <w:p>
+      <w:pPr>
+        <w:spacing w:line="240" w:lineRule="auto"/>
+        <w:ind w:left="720"/>
+        <w:rPr>
+          <w:rFonts w:ascii="Courier New" w:hAnsi="Courier New" w:cs="Courier New"/>
+          <w:sz w:val="20"/>
+          <w:szCs w:val="20"/>
+        </w:rPr>
+      </w:pPr>
+      <w:proofErr w:type="spellStart"/>
+      <w:r>
+        <w:rPr>
+          <w:rFonts w:ascii="Courier New" w:hAnsi="Courier New" w:cs="Courier New"/>
+          <w:sz w:val="20"/>
+          <w:szCs w:val="20"/>
+        </w:rPr>
+        <w:t>pos_params</w:t>
+      </w:r>
+      <w:proofErr w:type="spellEnd"/>
+      <w:r>
+        <w:rPr>
+          <w:rFonts w:ascii="Courier New" w:hAnsi="Courier New" w:cs="Courier New"/>
+          <w:sz w:val="20"/>
+          <w:szCs w:val="20"/>
+        </w:rPr>
+        <w:t xml:space="preserve"> = </w:t>
+      </w:r>
+      <w:proofErr w:type="spellStart"/>
+      <w:r>
+        <w:rPr>
+          <w:rFonts w:ascii="Courier New" w:hAnsi="Courier New" w:cs="Courier New"/>
+          <w:sz w:val="20"/>
+          <w:szCs w:val="20"/>
+        </w:rPr>
+        <w:t>pos.get_</w:t>
+      </w:r>
+      <w:proofErr w:type="gramStart"/>
+      <w:r>
+        <w:rPr>
+          <w:rFonts w:ascii="Courier New" w:hAnsi="Courier New" w:cs="Courier New"/>
+          <w:sz w:val="20"/>
+          <w:szCs w:val="20"/>
+        </w:rPr>
+        <w:t>split</w:t>
+      </w:r>
+      <w:proofErr w:type="spellEnd"/>
+      <w:r>
+        <w:rPr>
+          <w:rFonts w:ascii="Courier New" w:hAnsi="Courier New" w:cs="Courier New"/>
+          <w:sz w:val="20"/>
+          <w:szCs w:val="20"/>
+        </w:rPr>
+        <w:t>(</w:t>
+      </w:r>
+      <w:proofErr w:type="gramEnd"/>
+      <w:r>
+        <w:rPr>
+          <w:rFonts w:ascii="Courier New" w:hAnsi="Courier New" w:cs="Courier New"/>
+          <w:sz w:val="20"/>
+          <w:szCs w:val="20"/>
+        </w:rPr>
+        <w:t>)</w:t>
+      </w:r>
+    </w:p>
+    <w:p>
+      <w:pPr>
+        <w:spacing w:line="240" w:lineRule="auto"/>
+        <w:ind w:left="720"/>
+        <w:rPr>
+          <w:rFonts w:ascii="Courier New" w:hAnsi="Courier New" w:cs="Courier New"/>
+          <w:sz w:val="20"/>
+          <w:szCs w:val="20"/>
+        </w:rPr>
+      </w:pPr>
+      <w:proofErr w:type="spellStart"/>
+      <w:r>
+        <w:rPr>
+          <w:rFonts w:ascii="Courier New" w:hAnsi="Courier New" w:cs="Courier New"/>
+          <w:sz w:val="20"/>
+          <w:szCs w:val="20"/>
+        </w:rPr>
+        <w:t>pos_vectorized</w:t>
+      </w:r>
+      <w:proofErr w:type="spellEnd"/>
+      <w:r>
+        <w:rPr>
+          <w:rFonts w:ascii="Courier New" w:hAnsi="Courier New" w:cs="Courier New"/>
+          <w:sz w:val="20"/>
+          <w:szCs w:val="20"/>
+        </w:rPr>
+        <w:t xml:space="preserve"> = </w:t>
+      </w:r>
+      <w:proofErr w:type="spellStart"/>
+      <w:r>
+        <w:rPr>
+          <w:rFonts w:ascii="Courier New" w:hAnsi="Courier New" w:cs="Courier New"/>
+          <w:sz w:val="20"/>
+          <w:szCs w:val="20"/>
+        </w:rPr>
+        <w:t>pos.get_</w:t>
+      </w:r>
+      <w:proofErr w:type="gramStart"/>
+      <w:r>
+        <w:rPr>
+          <w:rFonts w:ascii="Courier New" w:hAnsi="Courier New" w:cs="Courier New"/>
+          <w:sz w:val="20"/>
+          <w:szCs w:val="20"/>
+        </w:rPr>
+        <w:t>tfidf</w:t>
+      </w:r>
+      <w:proofErr w:type="spellEnd"/>
+      <w:r>
+        <w:rPr>
+          <w:rFonts w:ascii="Courier New" w:hAnsi="Courier New" w:cs="Courier New"/>
+          <w:sz w:val="20"/>
+          <w:szCs w:val="20"/>
+        </w:rPr>
+        <w:t>(</w:t>
+      </w:r>
+      <w:proofErr w:type="gramEnd"/>
+      <w:r>
+        <w:rPr>
+          <w:rFonts w:ascii="Courier New" w:hAnsi="Courier New" w:cs="Courier New"/>
+          <w:sz w:val="20"/>
+          <w:szCs w:val="20"/>
+        </w:rPr>
+        <w:t>)</w:t>
+      </w:r>
+    </w:p>
+    <w:p>
+      <w:pPr>
+        <w:spacing w:line="240" w:lineRule="auto"/>
+        <w:ind w:left="720"/>
+        <w:rPr>
+          <w:rFonts w:ascii="Courier New" w:hAnsi="Courier New" w:cs="Courier New"/>
+          <w:sz w:val="20"/>
+          <w:szCs w:val="20"/>
+        </w:rPr>
+      </w:pPr>
+    </w:p>
+    <w:p>
+      <w:pPr>
+        <w:spacing w:line="240" w:lineRule="auto"/>
+        <w:ind w:left="720"/>
+        <w:rPr>
+          <w:rFonts w:ascii="Courier New" w:hAnsi="Courier New" w:cs="Courier New"/>
+          <w:sz w:val="20"/>
+          <w:szCs w:val="20"/>
+        </w:rPr>
+      </w:pPr>
+      <w:r>
+        <w:rPr>
+          <w:rFonts w:ascii="Courier New" w:hAnsi="Courier New" w:cs="Courier New"/>
+          <w:sz w:val="20"/>
+          <w:szCs w:val="20"/>
+        </w:rPr>
+        <w:t># pos classifier</w:t>
+      </w:r>
+    </w:p>
+    <w:p>
+      <w:pPr>
+        <w:spacing w:line="240" w:lineRule="auto"/>
+        <w:ind w:left="720"/>
+        <w:rPr>
+          <w:rFonts w:ascii="Courier New" w:hAnsi="Courier New" w:cs="Courier New"/>
+          <w:sz w:val="20"/>
+          <w:szCs w:val="20"/>
+        </w:rPr>
+      </w:pPr>
+      <w:proofErr w:type="spellStart"/>
+      <w:r>
+        <w:rPr>
+          <w:rFonts w:ascii="Courier New" w:hAnsi="Courier New" w:cs="Courier New"/>
+          <w:sz w:val="20"/>
+          <w:szCs w:val="20"/>
+        </w:rPr>
+        <w:t>model_pos</w:t>
+      </w:r>
+      <w:proofErr w:type="spellEnd"/>
+      <w:r>
+        <w:rPr>
+          <w:rFonts w:ascii="Courier New" w:hAnsi="Courier New" w:cs="Courier New"/>
+          <w:sz w:val="20"/>
+          <w:szCs w:val="20"/>
+        </w:rPr>
+        <w:t xml:space="preserve"> = </w:t>
+      </w:r>
+      <w:proofErr w:type="spellStart"/>
+      <w:proofErr w:type="gramStart"/>
+      <w:r>
+        <w:rPr>
+          <w:rFonts w:ascii="Courier New" w:hAnsi="Courier New" w:cs="Courier New"/>
+          <w:sz w:val="20"/>
+          <w:szCs w:val="20"/>
+        </w:rPr>
+        <w:t>pos.model</w:t>
+      </w:r>
+      <w:proofErr w:type="spellEnd"/>
+      <w:proofErr w:type="gramEnd"/>
+      <w:r>
+        <w:rPr>
+          <w:rFonts w:ascii="Courier New" w:hAnsi="Courier New" w:cs="Courier New"/>
+          <w:sz w:val="20"/>
+          <w:szCs w:val="20"/>
+        </w:rPr>
+        <w:t>(</w:t>
+      </w:r>
+    </w:p>
+    <w:p>
+      <w:pPr>
+        <w:spacing w:line="240" w:lineRule="auto"/>
+        <w:ind w:left="720"/>
+        <w:rPr>
+          <w:rFonts w:ascii="Courier New" w:hAnsi="Courier New" w:cs="Courier New"/>
+          <w:sz w:val="20"/>
+          <w:szCs w:val="20"/>
+        </w:rPr>
+      </w:pPr>
+      <w:r>
+        <w:rPr>
+          <w:rFonts w:ascii="Courier New" w:hAnsi="Courier New" w:cs="Courier New"/>
+          <w:sz w:val="20"/>
+          <w:szCs w:val="20"/>
+        </w:rPr>
+        <w:t xml:space="preserve">    </w:t>
+      </w:r>
+      <w:proofErr w:type="spellStart"/>
+      <w:r>
+        <w:rPr>
+          <w:rFonts w:ascii="Courier New" w:hAnsi="Courier New" w:cs="Courier New"/>
+          <w:sz w:val="20"/>
+          <w:szCs w:val="20"/>
+        </w:rPr>
+        <w:t>pos_vectorized</w:t>
+      </w:r>
+      <w:proofErr w:type="spellEnd"/>
+      <w:r>
+        <w:rPr>
+          <w:rFonts w:ascii="Courier New" w:hAnsi="Courier New" w:cs="Courier New"/>
+          <w:sz w:val="20"/>
+          <w:szCs w:val="20"/>
+        </w:rPr>
+        <w:t>,</w:t>
+      </w:r>
+    </w:p>
+    <w:p>
+      <w:pPr>
+        <w:spacing w:line="240" w:lineRule="auto"/>
+        <w:ind w:left="720"/>
+        <w:rPr>
+          <w:rFonts w:ascii="Courier New" w:hAnsi="Courier New" w:cs="Courier New"/>
+          <w:sz w:val="20"/>
+          <w:szCs w:val="20"/>
+        </w:rPr>
+      </w:pPr>
+      <w:r>
+        <w:rPr>
+          <w:rFonts w:ascii="Courier New" w:hAnsi="Courier New" w:cs="Courier New"/>
+          <w:sz w:val="20"/>
+          <w:szCs w:val="20"/>
+        </w:rPr>
+        <w:t xml:space="preserve">    </w:t>
+      </w:r>
+      <w:proofErr w:type="spellStart"/>
+      <w:r>
+        <w:rPr>
+          <w:rFonts w:ascii="Courier New" w:hAnsi="Courier New" w:cs="Courier New"/>
+          <w:sz w:val="20"/>
+          <w:szCs w:val="20"/>
+        </w:rPr>
+        <w:t>pos_params</w:t>
+      </w:r>
+      <w:proofErr w:type="spellEnd"/>
+      <w:r>
+        <w:rPr>
+          <w:rFonts w:ascii="Courier New" w:hAnsi="Courier New" w:cs="Courier New"/>
+          <w:sz w:val="20"/>
+          <w:szCs w:val="20"/>
+        </w:rPr>
+        <w:t>['</w:t>
+      </w:r>
+      <w:proofErr w:type="spellStart"/>
+      <w:r>
+        <w:rPr>
+          <w:rFonts w:ascii="Courier New" w:hAnsi="Courier New" w:cs="Courier New"/>
+          <w:sz w:val="20"/>
+          <w:szCs w:val="20"/>
+        </w:rPr>
+        <w:t>y_train</w:t>
+      </w:r>
+      <w:proofErr w:type="spellEnd"/>
+      <w:r>
+        <w:rPr>
+          <w:rFonts w:ascii="Courier New" w:hAnsi="Courier New" w:cs="Courier New"/>
+          <w:sz w:val="20"/>
+          <w:szCs w:val="20"/>
+        </w:rPr>
+        <w:t>'],</w:t>
+      </w:r>
+    </w:p>
+    <w:p>
+      <w:pPr>
+        <w:spacing w:line="240" w:lineRule="auto"/>
+        <w:ind w:left="720"/>
+        <w:rPr>
+          <w:rFonts w:ascii="Courier New" w:hAnsi="Courier New" w:cs="Courier New"/>
+          <w:sz w:val="20"/>
+          <w:szCs w:val="20"/>
+        </w:rPr>
+      </w:pPr>
+      <w:r>
+        <w:rPr>
+          <w:rFonts w:ascii="Courier New" w:hAnsi="Courier New" w:cs="Courier New"/>
+          <w:sz w:val="20"/>
+          <w:szCs w:val="20"/>
+        </w:rPr>
+        <w:t xml:space="preserve">    validate=(</w:t>
+      </w:r>
       <w:proofErr w:type="spellStart"/>
       <w:r>
         <w:rPr>
@@ -19877,6 +21281,207 @@
           <w:sz w:val="20"/>
           <w:szCs w:val="20"/>
         </w:rPr>
+        <w:t>['</w:t>
+      </w:r>
+      <w:proofErr w:type="spellStart"/>
+      <w:r>
+        <w:rPr>
+          <w:rFonts w:ascii="Courier New" w:hAnsi="Courier New" w:cs="Courier New"/>
+          <w:sz w:val="20"/>
+          <w:szCs w:val="20"/>
+        </w:rPr>
+        <w:t>X_test</w:t>
+      </w:r>
+      <w:proofErr w:type="spellEnd"/>
+      <w:r>
+        <w:rPr>
+          <w:rFonts w:ascii="Courier New" w:hAnsi="Courier New" w:cs="Courier New"/>
+          <w:sz w:val="20"/>
+          <w:szCs w:val="20"/>
+        </w:rPr>
+        <w:t xml:space="preserve">'], </w:t>
+      </w:r>
+      <w:proofErr w:type="spellStart"/>
+      <w:r>
+        <w:rPr>
+          <w:rFonts w:ascii="Courier New" w:hAnsi="Courier New" w:cs="Courier New"/>
+          <w:sz w:val="20"/>
+          <w:szCs w:val="20"/>
+        </w:rPr>
+        <w:t>unigram_params</w:t>
+      </w:r>
+      <w:proofErr w:type="spellEnd"/>
+      <w:r>
+        <w:rPr>
+          <w:rFonts w:ascii="Courier New" w:hAnsi="Courier New" w:cs="Courier New"/>
+          <w:sz w:val="20"/>
+          <w:szCs w:val="20"/>
+        </w:rPr>
+        <w:t>['</w:t>
+      </w:r>
+      <w:proofErr w:type="spellStart"/>
+      <w:r>
+        <w:rPr>
+          <w:rFonts w:ascii="Courier New" w:hAnsi="Courier New" w:cs="Courier New"/>
+          <w:sz w:val="20"/>
+          <w:szCs w:val="20"/>
+        </w:rPr>
+        <w:t>y_test</w:t>
+      </w:r>
+      <w:proofErr w:type="spellEnd"/>
+      <w:r>
+        <w:rPr>
+          <w:rFonts w:ascii="Courier New" w:hAnsi="Courier New" w:cs="Courier New"/>
+          <w:sz w:val="20"/>
+          <w:szCs w:val="20"/>
+        </w:rPr>
+        <w:t>'])</w:t>
+      </w:r>
+    </w:p>
+    <w:p>
+      <w:pPr>
+        <w:spacing w:line="240" w:lineRule="auto"/>
+        <w:ind w:left="720"/>
+        <w:rPr>
+          <w:rFonts w:ascii="Courier New" w:hAnsi="Courier New" w:cs="Courier New"/>
+          <w:sz w:val="20"/>
+          <w:szCs w:val="20"/>
+        </w:rPr>
+      </w:pPr>
+      <w:r>
+        <w:rPr>
+          <w:rFonts w:ascii="Courier New" w:hAnsi="Courier New" w:cs="Courier New"/>
+          <w:sz w:val="20"/>
+          <w:szCs w:val="20"/>
+        </w:rPr>
+        <w:t>)</w:t>
+      </w:r>
+    </w:p>
+    <w:p>
+      <w:pPr>
+        <w:spacing w:line="240" w:lineRule="auto"/>
+        <w:ind w:left="720"/>
+        <w:rPr>
+          <w:rFonts w:ascii="Courier New" w:hAnsi="Courier New" w:cs="Courier New"/>
+          <w:sz w:val="20"/>
+          <w:szCs w:val="20"/>
+        </w:rPr>
+      </w:pPr>
+    </w:p>
+    <w:p>
+      <w:pPr>
+        <w:spacing w:line="240" w:lineRule="auto"/>
+        <w:ind w:left="720"/>
+        <w:rPr>
+          <w:rFonts w:ascii="Courier New" w:hAnsi="Courier New" w:cs="Courier New"/>
+          <w:sz w:val="20"/>
+          <w:szCs w:val="20"/>
+        </w:rPr>
+      </w:pPr>
+      <w:r>
+        <w:rPr>
+          <w:rFonts w:ascii="Courier New" w:hAnsi="Courier New" w:cs="Courier New"/>
+          <w:sz w:val="20"/>
+          <w:szCs w:val="20"/>
+        </w:rPr>
+        <w:t># plot pos</w:t>
+      </w:r>
+    </w:p>
+    <w:p>
+      <w:pPr>
+        <w:spacing w:line="240" w:lineRule="auto"/>
+        <w:ind w:left="720"/>
+        <w:rPr>
+          <w:rFonts w:ascii="Courier New" w:hAnsi="Courier New" w:cs="Courier New"/>
+          <w:sz w:val="20"/>
+          <w:szCs w:val="20"/>
+        </w:rPr>
+      </w:pPr>
+      <w:proofErr w:type="spellStart"/>
+      <w:proofErr w:type="gramStart"/>
+      <w:r>
+        <w:rPr>
+          <w:rFonts w:ascii="Courier New" w:hAnsi="Courier New" w:cs="Courier New"/>
+          <w:sz w:val="20"/>
+          <w:szCs w:val="20"/>
+        </w:rPr>
+        <w:t>pos.plot</w:t>
+      </w:r>
+      <w:proofErr w:type="gramEnd"/>
+      <w:r>
+        <w:rPr>
+          <w:rFonts w:ascii="Courier New" w:hAnsi="Courier New" w:cs="Courier New"/>
+          <w:sz w:val="20"/>
+          <w:szCs w:val="20"/>
+        </w:rPr>
+        <w:t>_cm</w:t>
+      </w:r>
+      <w:proofErr w:type="spellEnd"/>
+      <w:r>
+        <w:rPr>
+          <w:rFonts w:ascii="Courier New" w:hAnsi="Courier New" w:cs="Courier New"/>
+          <w:sz w:val="20"/>
+          <w:szCs w:val="20"/>
+        </w:rPr>
+        <w:t>(filename='viz/cm_pos.png')</w:t>
+      </w:r>
+    </w:p>
+    <w:p>
+      <w:pPr>
+        <w:spacing w:line="240" w:lineRule="auto"/>
+        <w:ind w:left="720"/>
+        <w:rPr>
+          <w:rFonts w:ascii="Courier New" w:hAnsi="Courier New" w:cs="Courier New"/>
+          <w:sz w:val="20"/>
+          <w:szCs w:val="20"/>
+        </w:rPr>
+      </w:pPr>
+    </w:p>
+    <w:p>
+      <w:pPr>
+        <w:spacing w:line="240" w:lineRule="auto"/>
+        <w:ind w:left="720"/>
+        <w:rPr>
+          <w:rFonts w:ascii="Courier New" w:hAnsi="Courier New" w:cs="Courier New"/>
+          <w:sz w:val="20"/>
+          <w:szCs w:val="20"/>
+        </w:rPr>
+      </w:pPr>
+      <w:r>
+        <w:rPr>
+          <w:rFonts w:ascii="Courier New" w:hAnsi="Courier New" w:cs="Courier New"/>
+          <w:sz w:val="20"/>
+          <w:szCs w:val="20"/>
+        </w:rPr>
+        <w:t># ensembled scored</w:t>
+      </w:r>
+    </w:p>
+    <w:p>
+      <w:pPr>
+        <w:spacing w:line="240" w:lineRule="auto"/>
+        <w:ind w:left="720"/>
+        <w:rPr>
+          <w:rFonts w:ascii="Courier New" w:hAnsi="Courier New" w:cs="Courier New"/>
+          <w:sz w:val="20"/>
+          <w:szCs w:val="20"/>
+        </w:rPr>
+      </w:pPr>
+      <w:proofErr w:type="spellStart"/>
+      <w:r>
+        <w:rPr>
+          <w:rFonts w:ascii="Courier New" w:hAnsi="Courier New" w:cs="Courier New"/>
+          <w:sz w:val="20"/>
+          <w:szCs w:val="20"/>
+        </w:rPr>
+        <w:t>score_unigram</w:t>
+      </w:r>
+      <w:proofErr w:type="spellEnd"/>
+      <w:r>
+        <w:rPr>
+          <w:rFonts w:ascii="Courier New" w:hAnsi="Courier New" w:cs="Courier New"/>
+          <w:sz w:val="20"/>
+          <w:szCs w:val="20"/>
+        </w:rPr>
         <w:t xml:space="preserve"> = </w:t>
       </w:r>
       <w:proofErr w:type="spellStart"/>
@@ -19895,7 +21500,7 @@
           <w:sz w:val="20"/>
           <w:szCs w:val="20"/>
         </w:rPr>
-        <w:t>split</w:t>
+        <w:t>accuracy</w:t>
       </w:r>
       <w:proofErr w:type="spellEnd"/>
       <w:r>
@@ -19933,7 +21538,7 @@
           <w:sz w:val="20"/>
           <w:szCs w:val="20"/>
         </w:rPr>
-        <w:t>unigram_vectorized</w:t>
+        <w:t>score_pos</w:t>
       </w:r>
       <w:proofErr w:type="spellEnd"/>
       <w:r>
@@ -19951,7 +21556,7 @@
           <w:sz w:val="20"/>
           <w:szCs w:val="20"/>
         </w:rPr>
-        <w:t>unigram.get_</w:t>
+        <w:t>pos.get_</w:t>
       </w:r>
       <w:proofErr w:type="gramStart"/>
       <w:r>
@@ -19960,7 +21565,7 @@
           <w:sz w:val="20"/>
           <w:szCs w:val="20"/>
         </w:rPr>
-        <w:t>tfidf</w:t>
+        <w:t>accuracy</w:t>
       </w:r>
       <w:proofErr w:type="spellEnd"/>
       <w:r>
@@ -19991,44 +21596,149 @@
           <w:szCs w:val="20"/>
         </w:rPr>
       </w:pPr>
-    </w:p>
-    <w:p>
-      <w:pPr>
-        <w:spacing w:line="240" w:lineRule="auto"/>
-        <w:ind w:left="720"/>
-        <w:rPr>
-          <w:rFonts w:ascii="Courier New" w:hAnsi="Courier New" w:cs="Courier New"/>
-          <w:sz w:val="20"/>
-          <w:szCs w:val="20"/>
-        </w:rPr>
-      </w:pPr>
-      <w:r>
-        <w:rPr>
-          <w:rFonts w:ascii="Courier New" w:hAnsi="Courier New" w:cs="Courier New"/>
-          <w:sz w:val="20"/>
-          <w:szCs w:val="20"/>
-        </w:rPr>
-        <w:t># unigram classifier</w:t>
-      </w:r>
-    </w:p>
-    <w:p>
-      <w:pPr>
-        <w:spacing w:line="240" w:lineRule="auto"/>
-        <w:ind w:left="720"/>
-        <w:rPr>
-          <w:rFonts w:ascii="Courier New" w:hAnsi="Courier New" w:cs="Courier New"/>
-          <w:sz w:val="20"/>
-          <w:szCs w:val="20"/>
-        </w:rPr>
-      </w:pPr>
-      <w:proofErr w:type="spellStart"/>
-      <w:r>
-        <w:rPr>
-          <w:rFonts w:ascii="Courier New" w:hAnsi="Courier New" w:cs="Courier New"/>
-          <w:sz w:val="20"/>
-          <w:szCs w:val="20"/>
-        </w:rPr>
-        <w:t>model_unigram</w:t>
+      <w:proofErr w:type="spellStart"/>
+      <w:r>
+        <w:rPr>
+          <w:rFonts w:ascii="Courier New" w:hAnsi="Courier New" w:cs="Courier New"/>
+          <w:sz w:val="20"/>
+          <w:szCs w:val="20"/>
+        </w:rPr>
+        <w:t>score_good</w:t>
+      </w:r>
+      <w:proofErr w:type="spellEnd"/>
+      <w:r>
+        <w:rPr>
+          <w:rFonts w:ascii="Courier New" w:hAnsi="Courier New" w:cs="Courier New"/>
+          <w:sz w:val="20"/>
+          <w:szCs w:val="20"/>
+        </w:rPr>
+        <w:t xml:space="preserve"> = (</w:t>
+      </w:r>
+      <w:proofErr w:type="spellStart"/>
+      <w:r>
+        <w:rPr>
+          <w:rFonts w:ascii="Courier New" w:hAnsi="Courier New" w:cs="Courier New"/>
+          <w:sz w:val="20"/>
+          <w:szCs w:val="20"/>
+        </w:rPr>
+        <w:t>score_unigram</w:t>
+      </w:r>
+      <w:proofErr w:type="spellEnd"/>
+      <w:r>
+        <w:rPr>
+          <w:rFonts w:ascii="Courier New" w:hAnsi="Courier New" w:cs="Courier New"/>
+          <w:sz w:val="20"/>
+          <w:szCs w:val="20"/>
+        </w:rPr>
+        <w:t xml:space="preserve"> + </w:t>
+      </w:r>
+      <w:proofErr w:type="spellStart"/>
+      <w:r>
+        <w:rPr>
+          <w:rFonts w:ascii="Courier New" w:hAnsi="Courier New" w:cs="Courier New"/>
+          <w:sz w:val="20"/>
+          <w:szCs w:val="20"/>
+        </w:rPr>
+        <w:t>score_pos</w:t>
+      </w:r>
+      <w:proofErr w:type="spellEnd"/>
+      <w:r>
+        <w:rPr>
+          <w:rFonts w:ascii="Courier New" w:hAnsi="Courier New" w:cs="Courier New"/>
+          <w:sz w:val="20"/>
+          <w:szCs w:val="20"/>
+        </w:rPr>
+        <w:t>) / 2</w:t>
+      </w:r>
+    </w:p>
+    <w:p>
+      <w:pPr>
+        <w:spacing w:line="240" w:lineRule="auto"/>
+        <w:ind w:left="720"/>
+        <w:rPr>
+          <w:rFonts w:ascii="Courier New" w:hAnsi="Courier New" w:cs="Courier New"/>
+          <w:sz w:val="20"/>
+          <w:szCs w:val="20"/>
+        </w:rPr>
+      </w:pPr>
+      <w:proofErr w:type="spellStart"/>
+      <w:r>
+        <w:rPr>
+          <w:rFonts w:ascii="Courier New" w:hAnsi="Courier New" w:cs="Courier New"/>
+          <w:sz w:val="20"/>
+          <w:szCs w:val="20"/>
+        </w:rPr>
+        <w:t>score_bad</w:t>
+      </w:r>
+      <w:proofErr w:type="spellEnd"/>
+      <w:r>
+        <w:rPr>
+          <w:rFonts w:ascii="Courier New" w:hAnsi="Courier New" w:cs="Courier New"/>
+          <w:sz w:val="20"/>
+          <w:szCs w:val="20"/>
+        </w:rPr>
+        <w:t xml:space="preserve"> = 1 - </w:t>
+      </w:r>
+      <w:proofErr w:type="spellStart"/>
+      <w:r>
+        <w:rPr>
+          <w:rFonts w:ascii="Courier New" w:hAnsi="Courier New" w:cs="Courier New"/>
+          <w:sz w:val="20"/>
+          <w:szCs w:val="20"/>
+        </w:rPr>
+        <w:t>score_good</w:t>
+      </w:r>
+      <w:proofErr w:type="spellEnd"/>
+    </w:p>
+    <w:p>
+      <w:pPr>
+        <w:spacing w:line="240" w:lineRule="auto"/>
+        <w:ind w:left="720"/>
+        <w:rPr>
+          <w:rFonts w:ascii="Courier New" w:hAnsi="Courier New" w:cs="Courier New"/>
+          <w:sz w:val="20"/>
+          <w:szCs w:val="20"/>
+        </w:rPr>
+      </w:pPr>
+    </w:p>
+    <w:p>
+      <w:pPr>
+        <w:spacing w:line="240" w:lineRule="auto"/>
+        <w:ind w:left="720"/>
+        <w:rPr>
+          <w:rFonts w:ascii="Courier New" w:hAnsi="Courier New" w:cs="Courier New"/>
+          <w:sz w:val="20"/>
+          <w:szCs w:val="20"/>
+        </w:rPr>
+      </w:pPr>
+      <w:r>
+        <w:rPr>
+          <w:rFonts w:ascii="Courier New" w:hAnsi="Courier New" w:cs="Courier New"/>
+          <w:sz w:val="20"/>
+          <w:szCs w:val="20"/>
+        </w:rPr>
+        <w:t>objects = ('unigram', 'pos', 'overall')</w:t>
+      </w:r>
+    </w:p>
+    <w:p>
+      <w:pPr>
+        <w:spacing w:line="240" w:lineRule="auto"/>
+        <w:ind w:left="720"/>
+        <w:rPr>
+          <w:rFonts w:ascii="Courier New" w:hAnsi="Courier New" w:cs="Courier New"/>
+          <w:sz w:val="20"/>
+          <w:szCs w:val="20"/>
+        </w:rPr>
+      </w:pPr>
+      <w:proofErr w:type="spellStart"/>
+      <w:r>
+        <w:rPr>
+          <w:rFonts w:ascii="Courier New" w:hAnsi="Courier New" w:cs="Courier New"/>
+          <w:sz w:val="20"/>
+          <w:szCs w:val="20"/>
+        </w:rPr>
+        <w:lastRenderedPageBreak/>
+        <w:t>y_pos</w:t>
       </w:r>
       <w:proofErr w:type="spellEnd"/>
       <w:r>
@@ -20047,7 +21757,7 @@
           <w:sz w:val="20"/>
           <w:szCs w:val="20"/>
         </w:rPr>
-        <w:t>unigram.model</w:t>
+        <w:t>np.arange</w:t>
       </w:r>
       <w:proofErr w:type="spellEnd"/>
       <w:proofErr w:type="gramEnd"/>
@@ -20059,237 +21769,96 @@
         </w:rPr>
         <w:t>(</w:t>
       </w:r>
-    </w:p>
-    <w:p>
-      <w:pPr>
-        <w:spacing w:line="240" w:lineRule="auto"/>
-        <w:ind w:left="720"/>
-        <w:rPr>
-          <w:rFonts w:ascii="Courier New" w:hAnsi="Courier New" w:cs="Courier New"/>
-          <w:sz w:val="20"/>
-          <w:szCs w:val="20"/>
-        </w:rPr>
-      </w:pPr>
-      <w:r>
-        <w:rPr>
-          <w:rFonts w:ascii="Courier New" w:hAnsi="Courier New" w:cs="Courier New"/>
-          <w:sz w:val="20"/>
-          <w:szCs w:val="20"/>
-        </w:rPr>
-        <w:t xml:space="preserve">    </w:t>
-      </w:r>
-      <w:proofErr w:type="spellStart"/>
-      <w:r>
-        <w:rPr>
-          <w:rFonts w:ascii="Courier New" w:hAnsi="Courier New" w:cs="Courier New"/>
-          <w:sz w:val="20"/>
-          <w:szCs w:val="20"/>
-        </w:rPr>
-        <w:t>unigram_vectorized</w:t>
-      </w:r>
-      <w:proofErr w:type="spellEnd"/>
-      <w:r>
-        <w:rPr>
-          <w:rFonts w:ascii="Courier New" w:hAnsi="Courier New" w:cs="Courier New"/>
-          <w:sz w:val="20"/>
-          <w:szCs w:val="20"/>
-        </w:rPr>
-        <w:t>,</w:t>
-      </w:r>
-    </w:p>
-    <w:p>
-      <w:pPr>
-        <w:spacing w:line="240" w:lineRule="auto"/>
-        <w:ind w:left="720"/>
-        <w:rPr>
-          <w:rFonts w:ascii="Courier New" w:hAnsi="Courier New" w:cs="Courier New"/>
-          <w:sz w:val="20"/>
-          <w:szCs w:val="20"/>
-        </w:rPr>
-      </w:pPr>
-      <w:r>
-        <w:rPr>
-          <w:rFonts w:ascii="Courier New" w:hAnsi="Courier New" w:cs="Courier New"/>
-          <w:sz w:val="20"/>
-          <w:szCs w:val="20"/>
-        </w:rPr>
-        <w:t xml:space="preserve">    </w:t>
-      </w:r>
-      <w:proofErr w:type="spellStart"/>
-      <w:r>
-        <w:rPr>
-          <w:rFonts w:ascii="Courier New" w:hAnsi="Courier New" w:cs="Courier New"/>
-          <w:sz w:val="20"/>
-          <w:szCs w:val="20"/>
-        </w:rPr>
-        <w:t>unigram_params</w:t>
-      </w:r>
-      <w:proofErr w:type="spellEnd"/>
-      <w:r>
-        <w:rPr>
-          <w:rFonts w:ascii="Courier New" w:hAnsi="Courier New" w:cs="Courier New"/>
-          <w:sz w:val="20"/>
-          <w:szCs w:val="20"/>
-        </w:rPr>
-        <w:t>['</w:t>
-      </w:r>
-      <w:proofErr w:type="spellStart"/>
-      <w:r>
-        <w:rPr>
-          <w:rFonts w:ascii="Courier New" w:hAnsi="Courier New" w:cs="Courier New"/>
-          <w:sz w:val="20"/>
-          <w:szCs w:val="20"/>
-        </w:rPr>
-        <w:t>y_train</w:t>
-      </w:r>
-      <w:proofErr w:type="spellEnd"/>
-      <w:r>
-        <w:rPr>
-          <w:rFonts w:ascii="Courier New" w:hAnsi="Courier New" w:cs="Courier New"/>
-          <w:sz w:val="20"/>
-          <w:szCs w:val="20"/>
-        </w:rPr>
-        <w:t>'],</w:t>
-      </w:r>
-    </w:p>
-    <w:p>
-      <w:pPr>
-        <w:spacing w:line="240" w:lineRule="auto"/>
-        <w:ind w:left="720"/>
-        <w:rPr>
-          <w:rFonts w:ascii="Courier New" w:hAnsi="Courier New" w:cs="Courier New"/>
-          <w:sz w:val="20"/>
-          <w:szCs w:val="20"/>
-        </w:rPr>
-      </w:pPr>
-      <w:r>
-        <w:rPr>
-          <w:rFonts w:ascii="Courier New" w:hAnsi="Courier New" w:cs="Courier New"/>
-          <w:sz w:val="20"/>
-          <w:szCs w:val="20"/>
-        </w:rPr>
-        <w:t xml:space="preserve">    validate=(</w:t>
-      </w:r>
-      <w:proofErr w:type="spellStart"/>
-      <w:r>
-        <w:rPr>
-          <w:rFonts w:ascii="Courier New" w:hAnsi="Courier New" w:cs="Courier New"/>
-          <w:sz w:val="20"/>
-          <w:szCs w:val="20"/>
-        </w:rPr>
-        <w:t>unigram_params</w:t>
-      </w:r>
-      <w:proofErr w:type="spellEnd"/>
-      <w:r>
-        <w:rPr>
-          <w:rFonts w:ascii="Courier New" w:hAnsi="Courier New" w:cs="Courier New"/>
-          <w:sz w:val="20"/>
-          <w:szCs w:val="20"/>
-        </w:rPr>
-        <w:t>['</w:t>
-      </w:r>
-      <w:proofErr w:type="spellStart"/>
-      <w:r>
-        <w:rPr>
-          <w:rFonts w:ascii="Courier New" w:hAnsi="Courier New" w:cs="Courier New"/>
-          <w:sz w:val="20"/>
-          <w:szCs w:val="20"/>
-        </w:rPr>
-        <w:t>X_test</w:t>
-      </w:r>
-      <w:proofErr w:type="spellEnd"/>
-      <w:r>
-        <w:rPr>
-          <w:rFonts w:ascii="Courier New" w:hAnsi="Courier New" w:cs="Courier New"/>
-          <w:sz w:val="20"/>
-          <w:szCs w:val="20"/>
-        </w:rPr>
-        <w:t xml:space="preserve">'], </w:t>
-      </w:r>
-      <w:proofErr w:type="spellStart"/>
-      <w:r>
-        <w:rPr>
-          <w:rFonts w:ascii="Courier New" w:hAnsi="Courier New" w:cs="Courier New"/>
-          <w:sz w:val="20"/>
-          <w:szCs w:val="20"/>
-        </w:rPr>
-        <w:t>unigram_params</w:t>
-      </w:r>
-      <w:proofErr w:type="spellEnd"/>
-      <w:r>
-        <w:rPr>
-          <w:rFonts w:ascii="Courier New" w:hAnsi="Courier New" w:cs="Courier New"/>
-          <w:sz w:val="20"/>
-          <w:szCs w:val="20"/>
-        </w:rPr>
-        <w:t>['</w:t>
-      </w:r>
-      <w:proofErr w:type="spellStart"/>
-      <w:r>
-        <w:rPr>
-          <w:rFonts w:ascii="Courier New" w:hAnsi="Courier New" w:cs="Courier New"/>
-          <w:sz w:val="20"/>
-          <w:szCs w:val="20"/>
-        </w:rPr>
-        <w:t>y_test</w:t>
-      </w:r>
-      <w:proofErr w:type="spellEnd"/>
-      <w:r>
-        <w:rPr>
-          <w:rFonts w:ascii="Courier New" w:hAnsi="Courier New" w:cs="Courier New"/>
-          <w:sz w:val="20"/>
-          <w:szCs w:val="20"/>
-        </w:rPr>
-        <w:t>'])</w:t>
-      </w:r>
-    </w:p>
-    <w:p>
-      <w:pPr>
-        <w:spacing w:line="240" w:lineRule="auto"/>
-        <w:ind w:left="720"/>
-        <w:rPr>
-          <w:rFonts w:ascii="Courier New" w:hAnsi="Courier New" w:cs="Courier New"/>
-          <w:sz w:val="20"/>
-          <w:szCs w:val="20"/>
-        </w:rPr>
-      </w:pPr>
-      <w:r>
-        <w:rPr>
-          <w:rFonts w:ascii="Courier New" w:hAnsi="Courier New" w:cs="Courier New"/>
-          <w:sz w:val="20"/>
-          <w:szCs w:val="20"/>
-        </w:rPr>
-        <w:t>)</w:t>
-      </w:r>
-    </w:p>
-    <w:p>
-      <w:pPr>
-        <w:spacing w:line="240" w:lineRule="auto"/>
-        <w:ind w:left="720"/>
-        <w:rPr>
-          <w:rFonts w:ascii="Courier New" w:hAnsi="Courier New" w:cs="Courier New"/>
-          <w:sz w:val="20"/>
-          <w:szCs w:val="20"/>
-        </w:rPr>
-      </w:pPr>
-    </w:p>
-    <w:p>
-      <w:pPr>
-        <w:spacing w:line="240" w:lineRule="auto"/>
-        <w:ind w:left="720"/>
-        <w:rPr>
-          <w:rFonts w:ascii="Courier New" w:hAnsi="Courier New" w:cs="Courier New"/>
-          <w:sz w:val="20"/>
-          <w:szCs w:val="20"/>
-        </w:rPr>
-      </w:pPr>
-      <w:r>
-        <w:rPr>
-          <w:rFonts w:ascii="Courier New" w:hAnsi="Courier New" w:cs="Courier New"/>
-          <w:sz w:val="20"/>
-          <w:szCs w:val="20"/>
-        </w:rPr>
-        <w:t># plot unigram</w:t>
+      <w:proofErr w:type="spellStart"/>
+      <w:r>
+        <w:rPr>
+          <w:rFonts w:ascii="Courier New" w:hAnsi="Courier New" w:cs="Courier New"/>
+          <w:sz w:val="20"/>
+          <w:szCs w:val="20"/>
+        </w:rPr>
+        <w:t>len</w:t>
+      </w:r>
+      <w:proofErr w:type="spellEnd"/>
+      <w:r>
+        <w:rPr>
+          <w:rFonts w:ascii="Courier New" w:hAnsi="Courier New" w:cs="Courier New"/>
+          <w:sz w:val="20"/>
+          <w:szCs w:val="20"/>
+        </w:rPr>
+        <w:t>(objects))</w:t>
+      </w:r>
+    </w:p>
+    <w:p>
+      <w:pPr>
+        <w:spacing w:line="240" w:lineRule="auto"/>
+        <w:ind w:left="720"/>
+        <w:rPr>
+          <w:rFonts w:ascii="Courier New" w:hAnsi="Courier New" w:cs="Courier New"/>
+          <w:sz w:val="20"/>
+          <w:szCs w:val="20"/>
+        </w:rPr>
+      </w:pPr>
+      <w:r>
+        <w:rPr>
+          <w:rFonts w:ascii="Courier New" w:hAnsi="Courier New" w:cs="Courier New"/>
+          <w:sz w:val="20"/>
+          <w:szCs w:val="20"/>
+        </w:rPr>
+        <w:t>performance = [</w:t>
+      </w:r>
+      <w:proofErr w:type="spellStart"/>
+      <w:r>
+        <w:rPr>
+          <w:rFonts w:ascii="Courier New" w:hAnsi="Courier New" w:cs="Courier New"/>
+          <w:sz w:val="20"/>
+          <w:szCs w:val="20"/>
+        </w:rPr>
+        <w:t>score_unigram</w:t>
+      </w:r>
+      <w:proofErr w:type="spellEnd"/>
+      <w:r>
+        <w:rPr>
+          <w:rFonts w:ascii="Courier New" w:hAnsi="Courier New" w:cs="Courier New"/>
+          <w:sz w:val="20"/>
+          <w:szCs w:val="20"/>
+        </w:rPr>
+        <w:t xml:space="preserve">, </w:t>
+      </w:r>
+      <w:proofErr w:type="spellStart"/>
+      <w:r>
+        <w:rPr>
+          <w:rFonts w:ascii="Courier New" w:hAnsi="Courier New" w:cs="Courier New"/>
+          <w:sz w:val="20"/>
+          <w:szCs w:val="20"/>
+        </w:rPr>
+        <w:t>score_pos</w:t>
+      </w:r>
+      <w:proofErr w:type="spellEnd"/>
+      <w:r>
+        <w:rPr>
+          <w:rFonts w:ascii="Courier New" w:hAnsi="Courier New" w:cs="Courier New"/>
+          <w:sz w:val="20"/>
+          <w:szCs w:val="20"/>
+        </w:rPr>
+        <w:t xml:space="preserve">, </w:t>
+      </w:r>
+      <w:proofErr w:type="spellStart"/>
+      <w:r>
+        <w:rPr>
+          <w:rFonts w:ascii="Courier New" w:hAnsi="Courier New" w:cs="Courier New"/>
+          <w:sz w:val="20"/>
+          <w:szCs w:val="20"/>
+        </w:rPr>
+        <w:t>score_good</w:t>
+      </w:r>
+      <w:proofErr w:type="spellEnd"/>
+      <w:r>
+        <w:rPr>
+          <w:rFonts w:ascii="Courier New" w:hAnsi="Courier New" w:cs="Courier New"/>
+          <w:sz w:val="20"/>
+          <w:szCs w:val="20"/>
+        </w:rPr>
+        <w:t>]</w:t>
       </w:r>
     </w:p>
     <w:p>
@@ -20310,8 +21879,18 @@
           <w:sz w:val="20"/>
           <w:szCs w:val="20"/>
         </w:rPr>
-        <w:t>unigram.plot</w:t>
-      </w:r>
+        <w:t>plt.bar</w:t>
+      </w:r>
+      <w:proofErr w:type="spellEnd"/>
+      <w:r>
+        <w:rPr>
+          <w:rFonts w:ascii="Courier New" w:hAnsi="Courier New" w:cs="Courier New"/>
+          <w:sz w:val="20"/>
+          <w:szCs w:val="20"/>
+        </w:rPr>
+        <w:t>(</w:t>
+      </w:r>
+      <w:proofErr w:type="spellStart"/>
       <w:proofErr w:type="gramEnd"/>
       <w:r>
         <w:rPr>
@@ -20319,84 +21898,29 @@
           <w:sz w:val="20"/>
           <w:szCs w:val="20"/>
         </w:rPr>
-        <w:t>_cm</w:t>
-      </w:r>
-      <w:proofErr w:type="spellEnd"/>
-      <w:r>
-        <w:rPr>
-          <w:rFonts w:ascii="Courier New" w:hAnsi="Courier New" w:cs="Courier New"/>
-          <w:sz w:val="20"/>
-          <w:szCs w:val="20"/>
-        </w:rPr>
-        <w:t>(filename='viz/cm_unigram.png')</w:t>
-      </w:r>
-    </w:p>
-    <w:p>
-      <w:pPr>
-        <w:spacing w:line="240" w:lineRule="auto"/>
-        <w:rPr>
-          <w:rFonts w:ascii="Courier New" w:hAnsi="Courier New" w:cs="Courier New"/>
-          <w:sz w:val="20"/>
-          <w:szCs w:val="20"/>
-        </w:rPr>
-      </w:pPr>
-    </w:p>
-    <w:p>
-      <w:pPr>
-        <w:spacing w:line="240" w:lineRule="auto"/>
-        <w:ind w:left="720"/>
-        <w:rPr>
-          <w:rFonts w:ascii="Courier New" w:hAnsi="Courier New" w:cs="Courier New"/>
-          <w:sz w:val="20"/>
-          <w:szCs w:val="20"/>
-        </w:rPr>
-      </w:pPr>
-      <w:r>
-        <w:rPr>
-          <w:rFonts w:ascii="Courier New" w:hAnsi="Courier New" w:cs="Courier New"/>
-          <w:sz w:val="20"/>
-          <w:szCs w:val="20"/>
-        </w:rPr>
-        <w:t># perform pos analysis</w:t>
-      </w:r>
-    </w:p>
-    <w:p>
-      <w:pPr>
-        <w:spacing w:line="240" w:lineRule="auto"/>
-        <w:ind w:left="720"/>
-        <w:rPr>
-          <w:rFonts w:ascii="Courier New" w:hAnsi="Courier New" w:cs="Courier New"/>
-          <w:sz w:val="20"/>
-          <w:szCs w:val="20"/>
-        </w:rPr>
-      </w:pPr>
-      <w:proofErr w:type="spellStart"/>
-      <w:r>
-        <w:rPr>
-          <w:rFonts w:ascii="Courier New" w:hAnsi="Courier New" w:cs="Courier New"/>
-          <w:sz w:val="20"/>
-          <w:szCs w:val="20"/>
-        </w:rPr>
-        <w:t>df_pos</w:t>
-      </w:r>
-      <w:proofErr w:type="spellEnd"/>
-      <w:r>
-        <w:rPr>
-          <w:rFonts w:ascii="Courier New" w:hAnsi="Courier New" w:cs="Courier New"/>
-          <w:sz w:val="20"/>
-          <w:szCs w:val="20"/>
-        </w:rPr>
-        <w:t xml:space="preserve"> = </w:t>
-      </w:r>
-      <w:proofErr w:type="spellStart"/>
-      <w:r>
-        <w:rPr>
-          <w:rFonts w:ascii="Courier New" w:hAnsi="Courier New" w:cs="Courier New"/>
-          <w:sz w:val="20"/>
-          <w:szCs w:val="20"/>
-        </w:rPr>
-        <w:t>unigram.get_</w:t>
-      </w:r>
+        <w:t>y_pos</w:t>
+      </w:r>
+      <w:proofErr w:type="spellEnd"/>
+      <w:r>
+        <w:rPr>
+          <w:rFonts w:ascii="Courier New" w:hAnsi="Courier New" w:cs="Courier New"/>
+          <w:sz w:val="20"/>
+          <w:szCs w:val="20"/>
+        </w:rPr>
+        <w:t>, performance, align='center', alpha=0.5)</w:t>
+      </w:r>
+    </w:p>
+    <w:p>
+      <w:pPr>
+        <w:spacing w:line="240" w:lineRule="auto"/>
+        <w:ind w:left="720"/>
+        <w:rPr>
+          <w:rFonts w:ascii="Courier New" w:hAnsi="Courier New" w:cs="Courier New"/>
+          <w:sz w:val="20"/>
+          <w:szCs w:val="20"/>
+        </w:rPr>
+      </w:pPr>
+      <w:proofErr w:type="spellStart"/>
       <w:proofErr w:type="gramStart"/>
       <w:r>
         <w:rPr>
@@ -20404,1428 +21928,6 @@
           <w:sz w:val="20"/>
           <w:szCs w:val="20"/>
         </w:rPr>
-        <w:t>df</w:t>
-      </w:r>
-      <w:proofErr w:type="spellEnd"/>
-      <w:r>
-        <w:rPr>
-          <w:rFonts w:ascii="Courier New" w:hAnsi="Courier New" w:cs="Courier New"/>
-          <w:sz w:val="20"/>
-          <w:szCs w:val="20"/>
-        </w:rPr>
-        <w:t>(</w:t>
-      </w:r>
-      <w:proofErr w:type="gramEnd"/>
-      <w:r>
-        <w:rPr>
-          <w:rFonts w:ascii="Courier New" w:hAnsi="Courier New" w:cs="Courier New"/>
-          <w:sz w:val="20"/>
-          <w:szCs w:val="20"/>
-        </w:rPr>
-        <w:t>)</w:t>
-      </w:r>
-    </w:p>
-    <w:p>
-      <w:pPr>
-        <w:spacing w:line="240" w:lineRule="auto"/>
-        <w:ind w:left="720"/>
-        <w:rPr>
-          <w:rFonts w:ascii="Courier New" w:hAnsi="Courier New" w:cs="Courier New"/>
-          <w:sz w:val="20"/>
-          <w:szCs w:val="20"/>
-        </w:rPr>
-      </w:pPr>
-    </w:p>
-    <w:p>
-      <w:pPr>
-        <w:spacing w:line="240" w:lineRule="auto"/>
-        <w:ind w:left="720"/>
-        <w:rPr>
-          <w:rFonts w:ascii="Courier New" w:hAnsi="Courier New" w:cs="Courier New"/>
-          <w:sz w:val="20"/>
-          <w:szCs w:val="20"/>
-        </w:rPr>
-      </w:pPr>
-      <w:r>
-        <w:rPr>
-          <w:rFonts w:ascii="Courier New" w:hAnsi="Courier New" w:cs="Courier New"/>
-          <w:sz w:val="20"/>
-          <w:szCs w:val="20"/>
-        </w:rPr>
-        <w:lastRenderedPageBreak/>
-        <w:t># define pos</w:t>
-      </w:r>
-    </w:p>
-    <w:p>
-      <w:pPr>
-        <w:spacing w:line="240" w:lineRule="auto"/>
-        <w:ind w:left="720"/>
-        <w:rPr>
-          <w:rFonts w:ascii="Courier New" w:hAnsi="Courier New" w:cs="Courier New"/>
-          <w:sz w:val="20"/>
-          <w:szCs w:val="20"/>
-        </w:rPr>
-      </w:pPr>
-      <w:proofErr w:type="spellStart"/>
-      <w:r>
-        <w:rPr>
-          <w:rFonts w:ascii="Courier New" w:hAnsi="Courier New" w:cs="Courier New"/>
-          <w:sz w:val="20"/>
-          <w:szCs w:val="20"/>
-        </w:rPr>
-        <w:t>df_pos</w:t>
-      </w:r>
-      <w:proofErr w:type="spellEnd"/>
-      <w:r>
-        <w:rPr>
-          <w:rFonts w:ascii="Courier New" w:hAnsi="Courier New" w:cs="Courier New"/>
-          <w:sz w:val="20"/>
-          <w:szCs w:val="20"/>
-        </w:rPr>
-        <w:t xml:space="preserve">['pos'] = </w:t>
-      </w:r>
-      <w:proofErr w:type="spellStart"/>
-      <w:r>
-        <w:rPr>
-          <w:rFonts w:ascii="Courier New" w:hAnsi="Courier New" w:cs="Courier New"/>
-          <w:sz w:val="20"/>
-          <w:szCs w:val="20"/>
-        </w:rPr>
-        <w:t>unigram.get_</w:t>
-      </w:r>
-      <w:proofErr w:type="gramStart"/>
-      <w:r>
-        <w:rPr>
-          <w:rFonts w:ascii="Courier New" w:hAnsi="Courier New" w:cs="Courier New"/>
-          <w:sz w:val="20"/>
-          <w:szCs w:val="20"/>
-        </w:rPr>
-        <w:t>pos</w:t>
-      </w:r>
-      <w:proofErr w:type="spellEnd"/>
-      <w:r>
-        <w:rPr>
-          <w:rFonts w:ascii="Courier New" w:hAnsi="Courier New" w:cs="Courier New"/>
-          <w:sz w:val="20"/>
-          <w:szCs w:val="20"/>
-        </w:rPr>
-        <w:t>(</w:t>
-      </w:r>
-      <w:proofErr w:type="gramEnd"/>
-    </w:p>
-    <w:p>
-      <w:pPr>
-        <w:spacing w:line="240" w:lineRule="auto"/>
-        <w:ind w:left="720"/>
-        <w:rPr>
-          <w:rFonts w:ascii="Courier New" w:hAnsi="Courier New" w:cs="Courier New"/>
-          <w:sz w:val="20"/>
-          <w:szCs w:val="20"/>
-        </w:rPr>
-      </w:pPr>
-      <w:r>
-        <w:rPr>
-          <w:rFonts w:ascii="Courier New" w:hAnsi="Courier New" w:cs="Courier New"/>
-          <w:sz w:val="20"/>
-          <w:szCs w:val="20"/>
-        </w:rPr>
-        <w:t xml:space="preserve">    </w:t>
-      </w:r>
-      <w:proofErr w:type="spellStart"/>
-      <w:r>
-        <w:rPr>
-          <w:rFonts w:ascii="Courier New" w:hAnsi="Courier New" w:cs="Courier New"/>
-          <w:sz w:val="20"/>
-          <w:szCs w:val="20"/>
-        </w:rPr>
-        <w:t>df_pos</w:t>
-      </w:r>
-      <w:proofErr w:type="spellEnd"/>
-      <w:r>
-        <w:rPr>
-          <w:rFonts w:ascii="Courier New" w:hAnsi="Courier New" w:cs="Courier New"/>
-          <w:sz w:val="20"/>
-          <w:szCs w:val="20"/>
-        </w:rPr>
-        <w:t>['text'</w:t>
-      </w:r>
-      <w:proofErr w:type="gramStart"/>
-      <w:r>
-        <w:rPr>
-          <w:rFonts w:ascii="Courier New" w:hAnsi="Courier New" w:cs="Courier New"/>
-          <w:sz w:val="20"/>
-          <w:szCs w:val="20"/>
-        </w:rPr>
-        <w:t>].apply</w:t>
-      </w:r>
-      <w:proofErr w:type="gramEnd"/>
-      <w:r>
-        <w:rPr>
-          <w:rFonts w:ascii="Courier New" w:hAnsi="Courier New" w:cs="Courier New"/>
-          <w:sz w:val="20"/>
-          <w:szCs w:val="20"/>
-        </w:rPr>
-        <w:t xml:space="preserve">(lambda x: </w:t>
-      </w:r>
-      <w:proofErr w:type="spellStart"/>
-      <w:r>
-        <w:rPr>
-          <w:rFonts w:ascii="Courier New" w:hAnsi="Courier New" w:cs="Courier New"/>
-          <w:sz w:val="20"/>
-          <w:szCs w:val="20"/>
-        </w:rPr>
-        <w:t>x.split</w:t>
-      </w:r>
-      <w:proofErr w:type="spellEnd"/>
-      <w:r>
-        <w:rPr>
-          <w:rFonts w:ascii="Courier New" w:hAnsi="Courier New" w:cs="Courier New"/>
-          <w:sz w:val="20"/>
-          <w:szCs w:val="20"/>
-        </w:rPr>
-        <w:t>())</w:t>
-      </w:r>
-    </w:p>
-    <w:p>
-      <w:pPr>
-        <w:spacing w:line="240" w:lineRule="auto"/>
-        <w:ind w:left="720"/>
-        <w:rPr>
-          <w:rFonts w:ascii="Courier New" w:hAnsi="Courier New" w:cs="Courier New"/>
-          <w:sz w:val="20"/>
-          <w:szCs w:val="20"/>
-        </w:rPr>
-      </w:pPr>
-      <w:proofErr w:type="gramStart"/>
-      <w:r>
-        <w:rPr>
-          <w:rFonts w:ascii="Courier New" w:hAnsi="Courier New" w:cs="Courier New"/>
-          <w:sz w:val="20"/>
-          <w:szCs w:val="20"/>
-        </w:rPr>
-        <w:t>)[</w:t>
-      </w:r>
-      <w:proofErr w:type="gramEnd"/>
-      <w:r>
-        <w:rPr>
-          <w:rFonts w:ascii="Courier New" w:hAnsi="Courier New" w:cs="Courier New"/>
-          <w:sz w:val="20"/>
-          <w:szCs w:val="20"/>
-        </w:rPr>
-        <w:t>1]</w:t>
-      </w:r>
-    </w:p>
-    <w:p>
-      <w:pPr>
-        <w:spacing w:line="240" w:lineRule="auto"/>
-        <w:rPr>
-          <w:rFonts w:ascii="Courier New" w:hAnsi="Courier New" w:cs="Courier New"/>
-          <w:sz w:val="20"/>
-          <w:szCs w:val="20"/>
-        </w:rPr>
-      </w:pPr>
-    </w:p>
-    <w:p>
-      <w:pPr>
-        <w:spacing w:line="240" w:lineRule="auto"/>
-        <w:ind w:left="720"/>
-        <w:rPr>
-          <w:rFonts w:ascii="Courier New" w:hAnsi="Courier New" w:cs="Courier New"/>
-          <w:sz w:val="20"/>
-          <w:szCs w:val="20"/>
-        </w:rPr>
-      </w:pPr>
-      <w:r>
-        <w:rPr>
-          <w:rFonts w:ascii="Courier New" w:hAnsi="Courier New" w:cs="Courier New"/>
-          <w:sz w:val="20"/>
-          <w:szCs w:val="20"/>
-        </w:rPr>
-        <w:t xml:space="preserve"># new </w:t>
-      </w:r>
-      <w:proofErr w:type="spellStart"/>
-      <w:r>
-        <w:rPr>
-          <w:rFonts w:ascii="Courier New" w:hAnsi="Courier New" w:cs="Courier New"/>
-          <w:sz w:val="20"/>
-          <w:szCs w:val="20"/>
-        </w:rPr>
-        <w:t>dataframe</w:t>
-      </w:r>
-      <w:proofErr w:type="spellEnd"/>
-    </w:p>
-    <w:p>
-      <w:pPr>
-        <w:spacing w:line="240" w:lineRule="auto"/>
-        <w:ind w:left="720"/>
-        <w:rPr>
-          <w:rFonts w:ascii="Courier New" w:hAnsi="Courier New" w:cs="Courier New"/>
-          <w:sz w:val="20"/>
-          <w:szCs w:val="20"/>
-        </w:rPr>
-      </w:pPr>
-      <w:r>
-        <w:rPr>
-          <w:rFonts w:ascii="Courier New" w:hAnsi="Courier New" w:cs="Courier New"/>
-          <w:sz w:val="20"/>
-          <w:szCs w:val="20"/>
-        </w:rPr>
-        <w:t xml:space="preserve">pos = </w:t>
-      </w:r>
-      <w:proofErr w:type="spellStart"/>
-      <w:proofErr w:type="gramStart"/>
-      <w:r>
-        <w:rPr>
-          <w:rFonts w:ascii="Courier New" w:hAnsi="Courier New" w:cs="Courier New"/>
-          <w:sz w:val="20"/>
-          <w:szCs w:val="20"/>
-        </w:rPr>
-        <w:t>nb</w:t>
-      </w:r>
-      <w:proofErr w:type="spellEnd"/>
-      <w:r>
-        <w:rPr>
-          <w:rFonts w:ascii="Courier New" w:hAnsi="Courier New" w:cs="Courier New"/>
-          <w:sz w:val="20"/>
-          <w:szCs w:val="20"/>
-        </w:rPr>
-        <w:t>(</w:t>
-      </w:r>
-      <w:proofErr w:type="spellStart"/>
-      <w:proofErr w:type="gramEnd"/>
-      <w:r>
-        <w:rPr>
-          <w:rFonts w:ascii="Courier New" w:hAnsi="Courier New" w:cs="Courier New"/>
-          <w:sz w:val="20"/>
-          <w:szCs w:val="20"/>
-        </w:rPr>
-        <w:t>df_pos</w:t>
-      </w:r>
-      <w:proofErr w:type="spellEnd"/>
-      <w:r>
-        <w:rPr>
-          <w:rFonts w:ascii="Courier New" w:hAnsi="Courier New" w:cs="Courier New"/>
-          <w:sz w:val="20"/>
-          <w:szCs w:val="20"/>
-        </w:rPr>
-        <w:t xml:space="preserve">, </w:t>
-      </w:r>
-      <w:proofErr w:type="spellStart"/>
-      <w:r>
-        <w:rPr>
-          <w:rFonts w:ascii="Courier New" w:hAnsi="Courier New" w:cs="Courier New"/>
-          <w:sz w:val="20"/>
-          <w:szCs w:val="20"/>
-        </w:rPr>
-        <w:t>key_text</w:t>
-      </w:r>
-      <w:proofErr w:type="spellEnd"/>
-      <w:r>
-        <w:rPr>
-          <w:rFonts w:ascii="Courier New" w:hAnsi="Courier New" w:cs="Courier New"/>
-          <w:sz w:val="20"/>
-          <w:szCs w:val="20"/>
-        </w:rPr>
-        <w:t xml:space="preserve">='text', </w:t>
-      </w:r>
-      <w:proofErr w:type="spellStart"/>
-      <w:r>
-        <w:rPr>
-          <w:rFonts w:ascii="Courier New" w:hAnsi="Courier New" w:cs="Courier New"/>
-          <w:sz w:val="20"/>
-          <w:szCs w:val="20"/>
-        </w:rPr>
-        <w:t>key_class</w:t>
-      </w:r>
-      <w:proofErr w:type="spellEnd"/>
-      <w:r>
-        <w:rPr>
-          <w:rFonts w:ascii="Courier New" w:hAnsi="Courier New" w:cs="Courier New"/>
-          <w:sz w:val="20"/>
-          <w:szCs w:val="20"/>
-        </w:rPr>
-        <w:t>='</w:t>
-      </w:r>
-      <w:proofErr w:type="spellStart"/>
-      <w:r>
-        <w:rPr>
-          <w:rFonts w:ascii="Courier New" w:hAnsi="Courier New" w:cs="Courier New"/>
-          <w:sz w:val="20"/>
-          <w:szCs w:val="20"/>
-        </w:rPr>
-        <w:t>screen_name</w:t>
-      </w:r>
-      <w:proofErr w:type="spellEnd"/>
-      <w:r>
-        <w:rPr>
-          <w:rFonts w:ascii="Courier New" w:hAnsi="Courier New" w:cs="Courier New"/>
-          <w:sz w:val="20"/>
-          <w:szCs w:val="20"/>
-        </w:rPr>
-        <w:t>')</w:t>
-      </w:r>
-    </w:p>
-    <w:p>
-      <w:pPr>
-        <w:spacing w:line="240" w:lineRule="auto"/>
-        <w:ind w:left="720"/>
-        <w:rPr>
-          <w:rFonts w:ascii="Courier New" w:hAnsi="Courier New" w:cs="Courier New"/>
-          <w:sz w:val="20"/>
-          <w:szCs w:val="20"/>
-        </w:rPr>
-      </w:pPr>
-      <w:proofErr w:type="spellStart"/>
-      <w:proofErr w:type="gramStart"/>
-      <w:r>
-        <w:rPr>
-          <w:rFonts w:ascii="Courier New" w:hAnsi="Courier New" w:cs="Courier New"/>
-          <w:sz w:val="20"/>
-          <w:szCs w:val="20"/>
-        </w:rPr>
-        <w:t>pos.split</w:t>
-      </w:r>
-      <w:proofErr w:type="spellEnd"/>
-      <w:proofErr w:type="gramEnd"/>
-      <w:r>
-        <w:rPr>
-          <w:rFonts w:ascii="Courier New" w:hAnsi="Courier New" w:cs="Courier New"/>
-          <w:sz w:val="20"/>
-          <w:szCs w:val="20"/>
-        </w:rPr>
-        <w:t>(</w:t>
-      </w:r>
-      <w:proofErr w:type="spellStart"/>
-      <w:r>
-        <w:rPr>
-          <w:rFonts w:ascii="Courier New" w:hAnsi="Courier New" w:cs="Courier New"/>
-          <w:sz w:val="20"/>
-          <w:szCs w:val="20"/>
-        </w:rPr>
-        <w:t>pos_split</w:t>
-      </w:r>
-      <w:proofErr w:type="spellEnd"/>
-      <w:r>
-        <w:rPr>
-          <w:rFonts w:ascii="Courier New" w:hAnsi="Courier New" w:cs="Courier New"/>
-          <w:sz w:val="20"/>
-          <w:szCs w:val="20"/>
-        </w:rPr>
-        <w:t>=True)</w:t>
-      </w:r>
-    </w:p>
-    <w:p>
-      <w:pPr>
-        <w:spacing w:line="240" w:lineRule="auto"/>
-        <w:ind w:left="720"/>
-        <w:rPr>
-          <w:rFonts w:ascii="Courier New" w:hAnsi="Courier New" w:cs="Courier New"/>
-          <w:sz w:val="20"/>
-          <w:szCs w:val="20"/>
-        </w:rPr>
-      </w:pPr>
-    </w:p>
-    <w:p>
-      <w:pPr>
-        <w:spacing w:line="240" w:lineRule="auto"/>
-        <w:ind w:left="720"/>
-        <w:rPr>
-          <w:rFonts w:ascii="Courier New" w:hAnsi="Courier New" w:cs="Courier New"/>
-          <w:sz w:val="20"/>
-          <w:szCs w:val="20"/>
-        </w:rPr>
-      </w:pPr>
-      <w:r>
-        <w:rPr>
-          <w:rFonts w:ascii="Courier New" w:hAnsi="Courier New" w:cs="Courier New"/>
-          <w:sz w:val="20"/>
-          <w:szCs w:val="20"/>
-        </w:rPr>
-        <w:t># pos vectorize</w:t>
-      </w:r>
-    </w:p>
-    <w:p>
-      <w:pPr>
-        <w:spacing w:line="240" w:lineRule="auto"/>
-        <w:ind w:left="720"/>
-        <w:rPr>
-          <w:rFonts w:ascii="Courier New" w:hAnsi="Courier New" w:cs="Courier New"/>
-          <w:sz w:val="20"/>
-          <w:szCs w:val="20"/>
-        </w:rPr>
-      </w:pPr>
-      <w:proofErr w:type="spellStart"/>
-      <w:r>
-        <w:rPr>
-          <w:rFonts w:ascii="Courier New" w:hAnsi="Courier New" w:cs="Courier New"/>
-          <w:sz w:val="20"/>
-          <w:szCs w:val="20"/>
-        </w:rPr>
-        <w:t>pos_params</w:t>
-      </w:r>
-      <w:proofErr w:type="spellEnd"/>
-      <w:r>
-        <w:rPr>
-          <w:rFonts w:ascii="Courier New" w:hAnsi="Courier New" w:cs="Courier New"/>
-          <w:sz w:val="20"/>
-          <w:szCs w:val="20"/>
-        </w:rPr>
-        <w:t xml:space="preserve"> = </w:t>
-      </w:r>
-      <w:proofErr w:type="spellStart"/>
-      <w:r>
-        <w:rPr>
-          <w:rFonts w:ascii="Courier New" w:hAnsi="Courier New" w:cs="Courier New"/>
-          <w:sz w:val="20"/>
-          <w:szCs w:val="20"/>
-        </w:rPr>
-        <w:t>pos.get_</w:t>
-      </w:r>
-      <w:proofErr w:type="gramStart"/>
-      <w:r>
-        <w:rPr>
-          <w:rFonts w:ascii="Courier New" w:hAnsi="Courier New" w:cs="Courier New"/>
-          <w:sz w:val="20"/>
-          <w:szCs w:val="20"/>
-        </w:rPr>
-        <w:t>split</w:t>
-      </w:r>
-      <w:proofErr w:type="spellEnd"/>
-      <w:r>
-        <w:rPr>
-          <w:rFonts w:ascii="Courier New" w:hAnsi="Courier New" w:cs="Courier New"/>
-          <w:sz w:val="20"/>
-          <w:szCs w:val="20"/>
-        </w:rPr>
-        <w:t>(</w:t>
-      </w:r>
-      <w:proofErr w:type="gramEnd"/>
-      <w:r>
-        <w:rPr>
-          <w:rFonts w:ascii="Courier New" w:hAnsi="Courier New" w:cs="Courier New"/>
-          <w:sz w:val="20"/>
-          <w:szCs w:val="20"/>
-        </w:rPr>
-        <w:t>)</w:t>
-      </w:r>
-    </w:p>
-    <w:p>
-      <w:pPr>
-        <w:spacing w:line="240" w:lineRule="auto"/>
-        <w:ind w:left="720"/>
-        <w:rPr>
-          <w:rFonts w:ascii="Courier New" w:hAnsi="Courier New" w:cs="Courier New"/>
-          <w:sz w:val="20"/>
-          <w:szCs w:val="20"/>
-        </w:rPr>
-      </w:pPr>
-      <w:proofErr w:type="spellStart"/>
-      <w:r>
-        <w:rPr>
-          <w:rFonts w:ascii="Courier New" w:hAnsi="Courier New" w:cs="Courier New"/>
-          <w:sz w:val="20"/>
-          <w:szCs w:val="20"/>
-        </w:rPr>
-        <w:t>pos_vectorized</w:t>
-      </w:r>
-      <w:proofErr w:type="spellEnd"/>
-      <w:r>
-        <w:rPr>
-          <w:rFonts w:ascii="Courier New" w:hAnsi="Courier New" w:cs="Courier New"/>
-          <w:sz w:val="20"/>
-          <w:szCs w:val="20"/>
-        </w:rPr>
-        <w:t xml:space="preserve"> = </w:t>
-      </w:r>
-      <w:proofErr w:type="spellStart"/>
-      <w:r>
-        <w:rPr>
-          <w:rFonts w:ascii="Courier New" w:hAnsi="Courier New" w:cs="Courier New"/>
-          <w:sz w:val="20"/>
-          <w:szCs w:val="20"/>
-        </w:rPr>
-        <w:t>pos.get_</w:t>
-      </w:r>
-      <w:proofErr w:type="gramStart"/>
-      <w:r>
-        <w:rPr>
-          <w:rFonts w:ascii="Courier New" w:hAnsi="Courier New" w:cs="Courier New"/>
-          <w:sz w:val="20"/>
-          <w:szCs w:val="20"/>
-        </w:rPr>
-        <w:t>tfidf</w:t>
-      </w:r>
-      <w:proofErr w:type="spellEnd"/>
-      <w:r>
-        <w:rPr>
-          <w:rFonts w:ascii="Courier New" w:hAnsi="Courier New" w:cs="Courier New"/>
-          <w:sz w:val="20"/>
-          <w:szCs w:val="20"/>
-        </w:rPr>
-        <w:t>(</w:t>
-      </w:r>
-      <w:proofErr w:type="gramEnd"/>
-      <w:r>
-        <w:rPr>
-          <w:rFonts w:ascii="Courier New" w:hAnsi="Courier New" w:cs="Courier New"/>
-          <w:sz w:val="20"/>
-          <w:szCs w:val="20"/>
-        </w:rPr>
-        <w:t>)</w:t>
-      </w:r>
-    </w:p>
-    <w:p>
-      <w:pPr>
-        <w:spacing w:line="240" w:lineRule="auto"/>
-        <w:ind w:left="720"/>
-        <w:rPr>
-          <w:rFonts w:ascii="Courier New" w:hAnsi="Courier New" w:cs="Courier New"/>
-          <w:sz w:val="20"/>
-          <w:szCs w:val="20"/>
-        </w:rPr>
-      </w:pPr>
-    </w:p>
-    <w:p>
-      <w:pPr>
-        <w:spacing w:line="240" w:lineRule="auto"/>
-        <w:ind w:left="720"/>
-        <w:rPr>
-          <w:rFonts w:ascii="Courier New" w:hAnsi="Courier New" w:cs="Courier New"/>
-          <w:sz w:val="20"/>
-          <w:szCs w:val="20"/>
-        </w:rPr>
-      </w:pPr>
-      <w:r>
-        <w:rPr>
-          <w:rFonts w:ascii="Courier New" w:hAnsi="Courier New" w:cs="Courier New"/>
-          <w:sz w:val="20"/>
-          <w:szCs w:val="20"/>
-        </w:rPr>
-        <w:t># pos classifier</w:t>
-      </w:r>
-    </w:p>
-    <w:p>
-      <w:pPr>
-        <w:spacing w:line="240" w:lineRule="auto"/>
-        <w:ind w:left="720"/>
-        <w:rPr>
-          <w:rFonts w:ascii="Courier New" w:hAnsi="Courier New" w:cs="Courier New"/>
-          <w:sz w:val="20"/>
-          <w:szCs w:val="20"/>
-        </w:rPr>
-      </w:pPr>
-      <w:proofErr w:type="spellStart"/>
-      <w:r>
-        <w:rPr>
-          <w:rFonts w:ascii="Courier New" w:hAnsi="Courier New" w:cs="Courier New"/>
-          <w:sz w:val="20"/>
-          <w:szCs w:val="20"/>
-        </w:rPr>
-        <w:t>model_pos</w:t>
-      </w:r>
-      <w:proofErr w:type="spellEnd"/>
-      <w:r>
-        <w:rPr>
-          <w:rFonts w:ascii="Courier New" w:hAnsi="Courier New" w:cs="Courier New"/>
-          <w:sz w:val="20"/>
-          <w:szCs w:val="20"/>
-        </w:rPr>
-        <w:t xml:space="preserve"> = </w:t>
-      </w:r>
-      <w:proofErr w:type="spellStart"/>
-      <w:proofErr w:type="gramStart"/>
-      <w:r>
-        <w:rPr>
-          <w:rFonts w:ascii="Courier New" w:hAnsi="Courier New" w:cs="Courier New"/>
-          <w:sz w:val="20"/>
-          <w:szCs w:val="20"/>
-        </w:rPr>
-        <w:t>pos.model</w:t>
-      </w:r>
-      <w:proofErr w:type="spellEnd"/>
-      <w:proofErr w:type="gramEnd"/>
-      <w:r>
-        <w:rPr>
-          <w:rFonts w:ascii="Courier New" w:hAnsi="Courier New" w:cs="Courier New"/>
-          <w:sz w:val="20"/>
-          <w:szCs w:val="20"/>
-        </w:rPr>
-        <w:t>(</w:t>
-      </w:r>
-    </w:p>
-    <w:p>
-      <w:pPr>
-        <w:spacing w:line="240" w:lineRule="auto"/>
-        <w:ind w:left="720"/>
-        <w:rPr>
-          <w:rFonts w:ascii="Courier New" w:hAnsi="Courier New" w:cs="Courier New"/>
-          <w:sz w:val="20"/>
-          <w:szCs w:val="20"/>
-        </w:rPr>
-      </w:pPr>
-      <w:r>
-        <w:rPr>
-          <w:rFonts w:ascii="Courier New" w:hAnsi="Courier New" w:cs="Courier New"/>
-          <w:sz w:val="20"/>
-          <w:szCs w:val="20"/>
-        </w:rPr>
-        <w:t xml:space="preserve">    </w:t>
-      </w:r>
-      <w:proofErr w:type="spellStart"/>
-      <w:r>
-        <w:rPr>
-          <w:rFonts w:ascii="Courier New" w:hAnsi="Courier New" w:cs="Courier New"/>
-          <w:sz w:val="20"/>
-          <w:szCs w:val="20"/>
-        </w:rPr>
-        <w:t>pos_vectorized</w:t>
-      </w:r>
-      <w:proofErr w:type="spellEnd"/>
-      <w:r>
-        <w:rPr>
-          <w:rFonts w:ascii="Courier New" w:hAnsi="Courier New" w:cs="Courier New"/>
-          <w:sz w:val="20"/>
-          <w:szCs w:val="20"/>
-        </w:rPr>
-        <w:t>,</w:t>
-      </w:r>
-    </w:p>
-    <w:p>
-      <w:pPr>
-        <w:spacing w:line="240" w:lineRule="auto"/>
-        <w:ind w:left="720"/>
-        <w:rPr>
-          <w:rFonts w:ascii="Courier New" w:hAnsi="Courier New" w:cs="Courier New"/>
-          <w:sz w:val="20"/>
-          <w:szCs w:val="20"/>
-        </w:rPr>
-      </w:pPr>
-      <w:r>
-        <w:rPr>
-          <w:rFonts w:ascii="Courier New" w:hAnsi="Courier New" w:cs="Courier New"/>
-          <w:sz w:val="20"/>
-          <w:szCs w:val="20"/>
-        </w:rPr>
-        <w:t xml:space="preserve">    </w:t>
-      </w:r>
-      <w:proofErr w:type="spellStart"/>
-      <w:r>
-        <w:rPr>
-          <w:rFonts w:ascii="Courier New" w:hAnsi="Courier New" w:cs="Courier New"/>
-          <w:sz w:val="20"/>
-          <w:szCs w:val="20"/>
-        </w:rPr>
-        <w:t>pos_params</w:t>
-      </w:r>
-      <w:proofErr w:type="spellEnd"/>
-      <w:r>
-        <w:rPr>
-          <w:rFonts w:ascii="Courier New" w:hAnsi="Courier New" w:cs="Courier New"/>
-          <w:sz w:val="20"/>
-          <w:szCs w:val="20"/>
-        </w:rPr>
-        <w:t>['</w:t>
-      </w:r>
-      <w:proofErr w:type="spellStart"/>
-      <w:r>
-        <w:rPr>
-          <w:rFonts w:ascii="Courier New" w:hAnsi="Courier New" w:cs="Courier New"/>
-          <w:sz w:val="20"/>
-          <w:szCs w:val="20"/>
-        </w:rPr>
-        <w:t>y_train</w:t>
-      </w:r>
-      <w:proofErr w:type="spellEnd"/>
-      <w:r>
-        <w:rPr>
-          <w:rFonts w:ascii="Courier New" w:hAnsi="Courier New" w:cs="Courier New"/>
-          <w:sz w:val="20"/>
-          <w:szCs w:val="20"/>
-        </w:rPr>
-        <w:t>'],</w:t>
-      </w:r>
-    </w:p>
-    <w:p>
-      <w:pPr>
-        <w:spacing w:line="240" w:lineRule="auto"/>
-        <w:ind w:left="720"/>
-        <w:rPr>
-          <w:rFonts w:ascii="Courier New" w:hAnsi="Courier New" w:cs="Courier New"/>
-          <w:sz w:val="20"/>
-          <w:szCs w:val="20"/>
-        </w:rPr>
-      </w:pPr>
-      <w:r>
-        <w:rPr>
-          <w:rFonts w:ascii="Courier New" w:hAnsi="Courier New" w:cs="Courier New"/>
-          <w:sz w:val="20"/>
-          <w:szCs w:val="20"/>
-        </w:rPr>
-        <w:t xml:space="preserve">    validate=(</w:t>
-      </w:r>
-      <w:proofErr w:type="spellStart"/>
-      <w:r>
-        <w:rPr>
-          <w:rFonts w:ascii="Courier New" w:hAnsi="Courier New" w:cs="Courier New"/>
-          <w:sz w:val="20"/>
-          <w:szCs w:val="20"/>
-        </w:rPr>
-        <w:t>unigram_params</w:t>
-      </w:r>
-      <w:proofErr w:type="spellEnd"/>
-      <w:r>
-        <w:rPr>
-          <w:rFonts w:ascii="Courier New" w:hAnsi="Courier New" w:cs="Courier New"/>
-          <w:sz w:val="20"/>
-          <w:szCs w:val="20"/>
-        </w:rPr>
-        <w:t>['</w:t>
-      </w:r>
-      <w:proofErr w:type="spellStart"/>
-      <w:r>
-        <w:rPr>
-          <w:rFonts w:ascii="Courier New" w:hAnsi="Courier New" w:cs="Courier New"/>
-          <w:sz w:val="20"/>
-          <w:szCs w:val="20"/>
-        </w:rPr>
-        <w:t>X_test</w:t>
-      </w:r>
-      <w:proofErr w:type="spellEnd"/>
-      <w:r>
-        <w:rPr>
-          <w:rFonts w:ascii="Courier New" w:hAnsi="Courier New" w:cs="Courier New"/>
-          <w:sz w:val="20"/>
-          <w:szCs w:val="20"/>
-        </w:rPr>
-        <w:t xml:space="preserve">'], </w:t>
-      </w:r>
-      <w:proofErr w:type="spellStart"/>
-      <w:r>
-        <w:rPr>
-          <w:rFonts w:ascii="Courier New" w:hAnsi="Courier New" w:cs="Courier New"/>
-          <w:sz w:val="20"/>
-          <w:szCs w:val="20"/>
-        </w:rPr>
-        <w:t>unigram_params</w:t>
-      </w:r>
-      <w:proofErr w:type="spellEnd"/>
-      <w:r>
-        <w:rPr>
-          <w:rFonts w:ascii="Courier New" w:hAnsi="Courier New" w:cs="Courier New"/>
-          <w:sz w:val="20"/>
-          <w:szCs w:val="20"/>
-        </w:rPr>
-        <w:t>['</w:t>
-      </w:r>
-      <w:proofErr w:type="spellStart"/>
-      <w:r>
-        <w:rPr>
-          <w:rFonts w:ascii="Courier New" w:hAnsi="Courier New" w:cs="Courier New"/>
-          <w:sz w:val="20"/>
-          <w:szCs w:val="20"/>
-        </w:rPr>
-        <w:t>y_test</w:t>
-      </w:r>
-      <w:proofErr w:type="spellEnd"/>
-      <w:r>
-        <w:rPr>
-          <w:rFonts w:ascii="Courier New" w:hAnsi="Courier New" w:cs="Courier New"/>
-          <w:sz w:val="20"/>
-          <w:szCs w:val="20"/>
-        </w:rPr>
-        <w:t>'])</w:t>
-      </w:r>
-    </w:p>
-    <w:p>
-      <w:pPr>
-        <w:spacing w:line="240" w:lineRule="auto"/>
-        <w:ind w:left="720"/>
-        <w:rPr>
-          <w:rFonts w:ascii="Courier New" w:hAnsi="Courier New" w:cs="Courier New"/>
-          <w:sz w:val="20"/>
-          <w:szCs w:val="20"/>
-        </w:rPr>
-      </w:pPr>
-      <w:r>
-        <w:rPr>
-          <w:rFonts w:ascii="Courier New" w:hAnsi="Courier New" w:cs="Courier New"/>
-          <w:sz w:val="20"/>
-          <w:szCs w:val="20"/>
-        </w:rPr>
-        <w:t>)</w:t>
-      </w:r>
-    </w:p>
-    <w:p>
-      <w:pPr>
-        <w:spacing w:line="240" w:lineRule="auto"/>
-        <w:ind w:left="720"/>
-        <w:rPr>
-          <w:rFonts w:ascii="Courier New" w:hAnsi="Courier New" w:cs="Courier New"/>
-          <w:sz w:val="20"/>
-          <w:szCs w:val="20"/>
-        </w:rPr>
-      </w:pPr>
-    </w:p>
-    <w:p>
-      <w:pPr>
-        <w:spacing w:line="240" w:lineRule="auto"/>
-        <w:ind w:left="720"/>
-        <w:rPr>
-          <w:rFonts w:ascii="Courier New" w:hAnsi="Courier New" w:cs="Courier New"/>
-          <w:sz w:val="20"/>
-          <w:szCs w:val="20"/>
-        </w:rPr>
-      </w:pPr>
-      <w:r>
-        <w:rPr>
-          <w:rFonts w:ascii="Courier New" w:hAnsi="Courier New" w:cs="Courier New"/>
-          <w:sz w:val="20"/>
-          <w:szCs w:val="20"/>
-        </w:rPr>
-        <w:t># plot pos</w:t>
-      </w:r>
-    </w:p>
-    <w:p>
-      <w:pPr>
-        <w:spacing w:line="240" w:lineRule="auto"/>
-        <w:ind w:left="720"/>
-        <w:rPr>
-          <w:rFonts w:ascii="Courier New" w:hAnsi="Courier New" w:cs="Courier New"/>
-          <w:sz w:val="20"/>
-          <w:szCs w:val="20"/>
-        </w:rPr>
-      </w:pPr>
-      <w:proofErr w:type="spellStart"/>
-      <w:proofErr w:type="gramStart"/>
-      <w:r>
-        <w:rPr>
-          <w:rFonts w:ascii="Courier New" w:hAnsi="Courier New" w:cs="Courier New"/>
-          <w:sz w:val="20"/>
-          <w:szCs w:val="20"/>
-        </w:rPr>
-        <w:t>pos.plot</w:t>
-      </w:r>
-      <w:proofErr w:type="gramEnd"/>
-      <w:r>
-        <w:rPr>
-          <w:rFonts w:ascii="Courier New" w:hAnsi="Courier New" w:cs="Courier New"/>
-          <w:sz w:val="20"/>
-          <w:szCs w:val="20"/>
-        </w:rPr>
-        <w:t>_cm</w:t>
-      </w:r>
-      <w:proofErr w:type="spellEnd"/>
-      <w:r>
-        <w:rPr>
-          <w:rFonts w:ascii="Courier New" w:hAnsi="Courier New" w:cs="Courier New"/>
-          <w:sz w:val="20"/>
-          <w:szCs w:val="20"/>
-        </w:rPr>
-        <w:t>(filename='viz/cm_pos.png')</w:t>
-      </w:r>
-    </w:p>
-    <w:p>
-      <w:pPr>
-        <w:spacing w:line="240" w:lineRule="auto"/>
-        <w:ind w:left="720"/>
-        <w:rPr>
-          <w:rFonts w:ascii="Courier New" w:hAnsi="Courier New" w:cs="Courier New"/>
-          <w:sz w:val="20"/>
-          <w:szCs w:val="20"/>
-        </w:rPr>
-      </w:pPr>
-    </w:p>
-    <w:p>
-      <w:pPr>
-        <w:spacing w:line="240" w:lineRule="auto"/>
-        <w:ind w:left="720"/>
-        <w:rPr>
-          <w:rFonts w:ascii="Courier New" w:hAnsi="Courier New" w:cs="Courier New"/>
-          <w:sz w:val="20"/>
-          <w:szCs w:val="20"/>
-        </w:rPr>
-      </w:pPr>
-      <w:r>
-        <w:rPr>
-          <w:rFonts w:ascii="Courier New" w:hAnsi="Courier New" w:cs="Courier New"/>
-          <w:sz w:val="20"/>
-          <w:szCs w:val="20"/>
-        </w:rPr>
-        <w:t># ensembled scored</w:t>
-      </w:r>
-    </w:p>
-    <w:p>
-      <w:pPr>
-        <w:spacing w:line="240" w:lineRule="auto"/>
-        <w:ind w:left="720"/>
-        <w:rPr>
-          <w:rFonts w:ascii="Courier New" w:hAnsi="Courier New" w:cs="Courier New"/>
-          <w:sz w:val="20"/>
-          <w:szCs w:val="20"/>
-        </w:rPr>
-      </w:pPr>
-      <w:proofErr w:type="spellStart"/>
-      <w:r>
-        <w:rPr>
-          <w:rFonts w:ascii="Courier New" w:hAnsi="Courier New" w:cs="Courier New"/>
-          <w:sz w:val="20"/>
-          <w:szCs w:val="20"/>
-        </w:rPr>
-        <w:t>score_unigram</w:t>
-      </w:r>
-      <w:proofErr w:type="spellEnd"/>
-      <w:r>
-        <w:rPr>
-          <w:rFonts w:ascii="Courier New" w:hAnsi="Courier New" w:cs="Courier New"/>
-          <w:sz w:val="20"/>
-          <w:szCs w:val="20"/>
-        </w:rPr>
-        <w:t xml:space="preserve"> = </w:t>
-      </w:r>
-      <w:proofErr w:type="spellStart"/>
-      <w:r>
-        <w:rPr>
-          <w:rFonts w:ascii="Courier New" w:hAnsi="Courier New" w:cs="Courier New"/>
-          <w:sz w:val="20"/>
-          <w:szCs w:val="20"/>
-        </w:rPr>
-        <w:t>unigram.get_</w:t>
-      </w:r>
-      <w:proofErr w:type="gramStart"/>
-      <w:r>
-        <w:rPr>
-          <w:rFonts w:ascii="Courier New" w:hAnsi="Courier New" w:cs="Courier New"/>
-          <w:sz w:val="20"/>
-          <w:szCs w:val="20"/>
-        </w:rPr>
-        <w:t>accuracy</w:t>
-      </w:r>
-      <w:proofErr w:type="spellEnd"/>
-      <w:r>
-        <w:rPr>
-          <w:rFonts w:ascii="Courier New" w:hAnsi="Courier New" w:cs="Courier New"/>
-          <w:sz w:val="20"/>
-          <w:szCs w:val="20"/>
-        </w:rPr>
-        <w:t>(</w:t>
-      </w:r>
-      <w:proofErr w:type="gramEnd"/>
-      <w:r>
-        <w:rPr>
-          <w:rFonts w:ascii="Courier New" w:hAnsi="Courier New" w:cs="Courier New"/>
-          <w:sz w:val="20"/>
-          <w:szCs w:val="20"/>
-        </w:rPr>
-        <w:t>)</w:t>
-      </w:r>
-    </w:p>
-    <w:p>
-      <w:pPr>
-        <w:spacing w:line="240" w:lineRule="auto"/>
-        <w:ind w:left="720"/>
-        <w:rPr>
-          <w:rFonts w:ascii="Courier New" w:hAnsi="Courier New" w:cs="Courier New"/>
-          <w:sz w:val="20"/>
-          <w:szCs w:val="20"/>
-        </w:rPr>
-      </w:pPr>
-      <w:proofErr w:type="spellStart"/>
-      <w:r>
-        <w:rPr>
-          <w:rFonts w:ascii="Courier New" w:hAnsi="Courier New" w:cs="Courier New"/>
-          <w:sz w:val="20"/>
-          <w:szCs w:val="20"/>
-        </w:rPr>
-        <w:t>score_pos</w:t>
-      </w:r>
-      <w:proofErr w:type="spellEnd"/>
-      <w:r>
-        <w:rPr>
-          <w:rFonts w:ascii="Courier New" w:hAnsi="Courier New" w:cs="Courier New"/>
-          <w:sz w:val="20"/>
-          <w:szCs w:val="20"/>
-        </w:rPr>
-        <w:t xml:space="preserve"> = </w:t>
-      </w:r>
-      <w:proofErr w:type="spellStart"/>
-      <w:r>
-        <w:rPr>
-          <w:rFonts w:ascii="Courier New" w:hAnsi="Courier New" w:cs="Courier New"/>
-          <w:sz w:val="20"/>
-          <w:szCs w:val="20"/>
-        </w:rPr>
-        <w:t>pos.get_</w:t>
-      </w:r>
-      <w:proofErr w:type="gramStart"/>
-      <w:r>
-        <w:rPr>
-          <w:rFonts w:ascii="Courier New" w:hAnsi="Courier New" w:cs="Courier New"/>
-          <w:sz w:val="20"/>
-          <w:szCs w:val="20"/>
-        </w:rPr>
-        <w:t>accuracy</w:t>
-      </w:r>
-      <w:proofErr w:type="spellEnd"/>
-      <w:r>
-        <w:rPr>
-          <w:rFonts w:ascii="Courier New" w:hAnsi="Courier New" w:cs="Courier New"/>
-          <w:sz w:val="20"/>
-          <w:szCs w:val="20"/>
-        </w:rPr>
-        <w:t>(</w:t>
-      </w:r>
-      <w:proofErr w:type="gramEnd"/>
-      <w:r>
-        <w:rPr>
-          <w:rFonts w:ascii="Courier New" w:hAnsi="Courier New" w:cs="Courier New"/>
-          <w:sz w:val="20"/>
-          <w:szCs w:val="20"/>
-        </w:rPr>
-        <w:t>)</w:t>
-      </w:r>
-    </w:p>
-    <w:p>
-      <w:pPr>
-        <w:spacing w:line="240" w:lineRule="auto"/>
-        <w:ind w:left="720"/>
-        <w:rPr>
-          <w:rFonts w:ascii="Courier New" w:hAnsi="Courier New" w:cs="Courier New"/>
-          <w:sz w:val="20"/>
-          <w:szCs w:val="20"/>
-        </w:rPr>
-      </w:pPr>
-      <w:proofErr w:type="spellStart"/>
-      <w:r>
-        <w:rPr>
-          <w:rFonts w:ascii="Courier New" w:hAnsi="Courier New" w:cs="Courier New"/>
-          <w:sz w:val="20"/>
-          <w:szCs w:val="20"/>
-        </w:rPr>
-        <w:t>score_good</w:t>
-      </w:r>
-      <w:proofErr w:type="spellEnd"/>
-      <w:r>
-        <w:rPr>
-          <w:rFonts w:ascii="Courier New" w:hAnsi="Courier New" w:cs="Courier New"/>
-          <w:sz w:val="20"/>
-          <w:szCs w:val="20"/>
-        </w:rPr>
-        <w:t xml:space="preserve"> = (</w:t>
-      </w:r>
-      <w:proofErr w:type="spellStart"/>
-      <w:r>
-        <w:rPr>
-          <w:rFonts w:ascii="Courier New" w:hAnsi="Courier New" w:cs="Courier New"/>
-          <w:sz w:val="20"/>
-          <w:szCs w:val="20"/>
-        </w:rPr>
-        <w:t>score_unigram</w:t>
-      </w:r>
-      <w:proofErr w:type="spellEnd"/>
-      <w:r>
-        <w:rPr>
-          <w:rFonts w:ascii="Courier New" w:hAnsi="Courier New" w:cs="Courier New"/>
-          <w:sz w:val="20"/>
-          <w:szCs w:val="20"/>
-        </w:rPr>
-        <w:t xml:space="preserve"> + </w:t>
-      </w:r>
-      <w:proofErr w:type="spellStart"/>
-      <w:r>
-        <w:rPr>
-          <w:rFonts w:ascii="Courier New" w:hAnsi="Courier New" w:cs="Courier New"/>
-          <w:sz w:val="20"/>
-          <w:szCs w:val="20"/>
-        </w:rPr>
-        <w:t>score_pos</w:t>
-      </w:r>
-      <w:proofErr w:type="spellEnd"/>
-      <w:r>
-        <w:rPr>
-          <w:rFonts w:ascii="Courier New" w:hAnsi="Courier New" w:cs="Courier New"/>
-          <w:sz w:val="20"/>
-          <w:szCs w:val="20"/>
-        </w:rPr>
-        <w:t>) / 2</w:t>
-      </w:r>
-    </w:p>
-    <w:p>
-      <w:pPr>
-        <w:spacing w:line="240" w:lineRule="auto"/>
-        <w:ind w:left="720"/>
-        <w:rPr>
-          <w:rFonts w:ascii="Courier New" w:hAnsi="Courier New" w:cs="Courier New"/>
-          <w:sz w:val="20"/>
-          <w:szCs w:val="20"/>
-        </w:rPr>
-      </w:pPr>
-      <w:proofErr w:type="spellStart"/>
-      <w:r>
-        <w:rPr>
-          <w:rFonts w:ascii="Courier New" w:hAnsi="Courier New" w:cs="Courier New"/>
-          <w:sz w:val="20"/>
-          <w:szCs w:val="20"/>
-        </w:rPr>
-        <w:t>score_bad</w:t>
-      </w:r>
-      <w:proofErr w:type="spellEnd"/>
-      <w:r>
-        <w:rPr>
-          <w:rFonts w:ascii="Courier New" w:hAnsi="Courier New" w:cs="Courier New"/>
-          <w:sz w:val="20"/>
-          <w:szCs w:val="20"/>
-        </w:rPr>
-        <w:t xml:space="preserve"> = 1 - </w:t>
-      </w:r>
-      <w:proofErr w:type="spellStart"/>
-      <w:r>
-        <w:rPr>
-          <w:rFonts w:ascii="Courier New" w:hAnsi="Courier New" w:cs="Courier New"/>
-          <w:sz w:val="20"/>
-          <w:szCs w:val="20"/>
-        </w:rPr>
-        <w:t>score_good</w:t>
-      </w:r>
-      <w:proofErr w:type="spellEnd"/>
-    </w:p>
-    <w:p>
-      <w:pPr>
-        <w:spacing w:line="240" w:lineRule="auto"/>
-        <w:ind w:left="720"/>
-        <w:rPr>
-          <w:rFonts w:ascii="Courier New" w:hAnsi="Courier New" w:cs="Courier New"/>
-          <w:sz w:val="20"/>
-          <w:szCs w:val="20"/>
-        </w:rPr>
-      </w:pPr>
-    </w:p>
-    <w:p>
-      <w:pPr>
-        <w:spacing w:line="240" w:lineRule="auto"/>
-        <w:ind w:left="720"/>
-        <w:rPr>
-          <w:rFonts w:ascii="Courier New" w:hAnsi="Courier New" w:cs="Courier New"/>
-          <w:sz w:val="20"/>
-          <w:szCs w:val="20"/>
-        </w:rPr>
-      </w:pPr>
-      <w:r>
-        <w:rPr>
-          <w:rFonts w:ascii="Courier New" w:hAnsi="Courier New" w:cs="Courier New"/>
-          <w:sz w:val="20"/>
-          <w:szCs w:val="20"/>
-        </w:rPr>
-        <w:t>objects = ('unigram', 'pos', 'overall')</w:t>
-      </w:r>
-    </w:p>
-    <w:p>
-      <w:pPr>
-        <w:spacing w:line="240" w:lineRule="auto"/>
-        <w:ind w:left="720"/>
-        <w:rPr>
-          <w:rFonts w:ascii="Courier New" w:hAnsi="Courier New" w:cs="Courier New"/>
-          <w:sz w:val="20"/>
-          <w:szCs w:val="20"/>
-        </w:rPr>
-      </w:pPr>
-      <w:proofErr w:type="spellStart"/>
-      <w:r>
-        <w:rPr>
-          <w:rFonts w:ascii="Courier New" w:hAnsi="Courier New" w:cs="Courier New"/>
-          <w:sz w:val="20"/>
-          <w:szCs w:val="20"/>
-        </w:rPr>
-        <w:t>y_pos</w:t>
-      </w:r>
-      <w:proofErr w:type="spellEnd"/>
-      <w:r>
-        <w:rPr>
-          <w:rFonts w:ascii="Courier New" w:hAnsi="Courier New" w:cs="Courier New"/>
-          <w:sz w:val="20"/>
-          <w:szCs w:val="20"/>
-        </w:rPr>
-        <w:t xml:space="preserve"> = </w:t>
-      </w:r>
-      <w:proofErr w:type="spellStart"/>
-      <w:proofErr w:type="gramStart"/>
-      <w:r>
-        <w:rPr>
-          <w:rFonts w:ascii="Courier New" w:hAnsi="Courier New" w:cs="Courier New"/>
-          <w:sz w:val="20"/>
-          <w:szCs w:val="20"/>
-        </w:rPr>
-        <w:t>np.arange</w:t>
-      </w:r>
-      <w:proofErr w:type="spellEnd"/>
-      <w:proofErr w:type="gramEnd"/>
-      <w:r>
-        <w:rPr>
-          <w:rFonts w:ascii="Courier New" w:hAnsi="Courier New" w:cs="Courier New"/>
-          <w:sz w:val="20"/>
-          <w:szCs w:val="20"/>
-        </w:rPr>
-        <w:t>(</w:t>
-      </w:r>
-      <w:proofErr w:type="spellStart"/>
-      <w:r>
-        <w:rPr>
-          <w:rFonts w:ascii="Courier New" w:hAnsi="Courier New" w:cs="Courier New"/>
-          <w:sz w:val="20"/>
-          <w:szCs w:val="20"/>
-        </w:rPr>
-        <w:t>len</w:t>
-      </w:r>
-      <w:proofErr w:type="spellEnd"/>
-      <w:r>
-        <w:rPr>
-          <w:rFonts w:ascii="Courier New" w:hAnsi="Courier New" w:cs="Courier New"/>
-          <w:sz w:val="20"/>
-          <w:szCs w:val="20"/>
-        </w:rPr>
-        <w:t>(objects))</w:t>
-      </w:r>
-    </w:p>
-    <w:p>
-      <w:pPr>
-        <w:spacing w:line="240" w:lineRule="auto"/>
-        <w:ind w:left="720"/>
-        <w:rPr>
-          <w:rFonts w:ascii="Courier New" w:hAnsi="Courier New" w:cs="Courier New"/>
-          <w:sz w:val="20"/>
-          <w:szCs w:val="20"/>
-        </w:rPr>
-      </w:pPr>
-      <w:r>
-        <w:rPr>
-          <w:rFonts w:ascii="Courier New" w:hAnsi="Courier New" w:cs="Courier New"/>
-          <w:sz w:val="20"/>
-          <w:szCs w:val="20"/>
-        </w:rPr>
-        <w:t>performance = [</w:t>
-      </w:r>
-      <w:proofErr w:type="spellStart"/>
-      <w:r>
-        <w:rPr>
-          <w:rFonts w:ascii="Courier New" w:hAnsi="Courier New" w:cs="Courier New"/>
-          <w:sz w:val="20"/>
-          <w:szCs w:val="20"/>
-        </w:rPr>
-        <w:t>score_unigram</w:t>
-      </w:r>
-      <w:proofErr w:type="spellEnd"/>
-      <w:r>
-        <w:rPr>
-          <w:rFonts w:ascii="Courier New" w:hAnsi="Courier New" w:cs="Courier New"/>
-          <w:sz w:val="20"/>
-          <w:szCs w:val="20"/>
-        </w:rPr>
-        <w:t xml:space="preserve">, </w:t>
-      </w:r>
-      <w:proofErr w:type="spellStart"/>
-      <w:r>
-        <w:rPr>
-          <w:rFonts w:ascii="Courier New" w:hAnsi="Courier New" w:cs="Courier New"/>
-          <w:sz w:val="20"/>
-          <w:szCs w:val="20"/>
-        </w:rPr>
-        <w:t>score_pos</w:t>
-      </w:r>
-      <w:proofErr w:type="spellEnd"/>
-      <w:r>
-        <w:rPr>
-          <w:rFonts w:ascii="Courier New" w:hAnsi="Courier New" w:cs="Courier New"/>
-          <w:sz w:val="20"/>
-          <w:szCs w:val="20"/>
-        </w:rPr>
-        <w:t xml:space="preserve">, </w:t>
-      </w:r>
-      <w:proofErr w:type="spellStart"/>
-      <w:r>
-        <w:rPr>
-          <w:rFonts w:ascii="Courier New" w:hAnsi="Courier New" w:cs="Courier New"/>
-          <w:sz w:val="20"/>
-          <w:szCs w:val="20"/>
-        </w:rPr>
-        <w:t>score_good</w:t>
-      </w:r>
-      <w:proofErr w:type="spellEnd"/>
-      <w:r>
-        <w:rPr>
-          <w:rFonts w:ascii="Courier New" w:hAnsi="Courier New" w:cs="Courier New"/>
-          <w:sz w:val="20"/>
-          <w:szCs w:val="20"/>
-        </w:rPr>
-        <w:t>]</w:t>
-      </w:r>
-    </w:p>
-    <w:p>
-      <w:pPr>
-        <w:spacing w:line="240" w:lineRule="auto"/>
-        <w:ind w:left="720"/>
-        <w:rPr>
-          <w:rFonts w:ascii="Courier New" w:hAnsi="Courier New" w:cs="Courier New"/>
-          <w:sz w:val="20"/>
-          <w:szCs w:val="20"/>
-        </w:rPr>
-      </w:pPr>
-      <w:proofErr w:type="spellStart"/>
-      <w:proofErr w:type="gramStart"/>
-      <w:r>
-        <w:rPr>
-          <w:rFonts w:ascii="Courier New" w:hAnsi="Courier New" w:cs="Courier New"/>
-          <w:sz w:val="20"/>
-          <w:szCs w:val="20"/>
-        </w:rPr>
-        <w:t>plt.bar</w:t>
-      </w:r>
-      <w:proofErr w:type="spellEnd"/>
-      <w:r>
-        <w:rPr>
-          <w:rFonts w:ascii="Courier New" w:hAnsi="Courier New" w:cs="Courier New"/>
-          <w:sz w:val="20"/>
-          <w:szCs w:val="20"/>
-        </w:rPr>
-        <w:t>(</w:t>
-      </w:r>
-      <w:proofErr w:type="spellStart"/>
-      <w:proofErr w:type="gramEnd"/>
-      <w:r>
-        <w:rPr>
-          <w:rFonts w:ascii="Courier New" w:hAnsi="Courier New" w:cs="Courier New"/>
-          <w:sz w:val="20"/>
-          <w:szCs w:val="20"/>
-        </w:rPr>
-        <w:t>y_pos</w:t>
-      </w:r>
-      <w:proofErr w:type="spellEnd"/>
-      <w:r>
-        <w:rPr>
-          <w:rFonts w:ascii="Courier New" w:hAnsi="Courier New" w:cs="Courier New"/>
-          <w:sz w:val="20"/>
-          <w:szCs w:val="20"/>
-        </w:rPr>
-        <w:t>, performance, align='center', alpha=0.5)</w:t>
-      </w:r>
-    </w:p>
-    <w:p>
-      <w:pPr>
-        <w:spacing w:line="240" w:lineRule="auto"/>
-        <w:ind w:left="720"/>
-        <w:rPr>
-          <w:rFonts w:ascii="Courier New" w:hAnsi="Courier New" w:cs="Courier New"/>
-          <w:sz w:val="20"/>
-          <w:szCs w:val="20"/>
-        </w:rPr>
-      </w:pPr>
-      <w:proofErr w:type="spellStart"/>
-      <w:proofErr w:type="gramStart"/>
-      <w:r>
-        <w:rPr>
-          <w:rFonts w:ascii="Courier New" w:hAnsi="Courier New" w:cs="Courier New"/>
-          <w:sz w:val="20"/>
-          <w:szCs w:val="20"/>
-        </w:rPr>
-        <w:lastRenderedPageBreak/>
         <w:t>plt.xticks</w:t>
       </w:r>
       <w:proofErr w:type="spellEnd"/>
@@ -23804,7 +23906,7 @@
 </file>
 
 <file path=customXml/itemProps2.xml><?xml version="1.0" encoding="utf-8"?>
-<ds:datastoreItem xmlns:ds="http://schemas.openxmlformats.org/officeDocument/2006/customXml" ds:itemID="{ECD57881-B4BC-42F4-BB26-AFCCE3BA1CC0}">
+<ds:datastoreItem xmlns:ds="http://schemas.openxmlformats.org/officeDocument/2006/customXml" ds:itemID="{CA577904-BCC8-457E-8742-FFF8DC6B118B}">
   <ds:schemaRefs>
     <ds:schemaRef ds:uri="http://schemas.openxmlformats.org/officeDocument/2006/bibliography"/>
   </ds:schemaRefs>

</xml_diff>

<commit_message>
#87: write-up.docx, fix typos
</commit_message>
<xml_diff>
--- a/hw3/write-up.docx
+++ b/hw3/write-up.docx
@@ -924,7 +924,7 @@
           <w:sz w:val="24"/>
           <w:szCs w:val="24"/>
         </w:rPr>
-        <w:t>, and can be limited by social and technological constructs</w:t>
+        <w:t>, can be limited by social and technological constructs</w:t>
       </w:r>
       <w:r>
         <w:rPr>
@@ -1196,7 +1196,28 @@
           <w:sz w:val="24"/>
           <w:szCs w:val="24"/>
         </w:rPr>
-        <w:t>attention span shortened from 12</w:t>
+        <w:t xml:space="preserve">attention span </w:t>
+      </w:r>
+      <w:r>
+        <w:rPr>
+          <w:sz w:val="24"/>
+          <w:szCs w:val="24"/>
+        </w:rPr>
+        <w:t xml:space="preserve">in 2000, </w:t>
+      </w:r>
+      <w:r>
+        <w:rPr>
+          <w:sz w:val="24"/>
+          <w:szCs w:val="24"/>
+        </w:rPr>
+        <w:t>shortened from 12</w:t>
+      </w:r>
+      <w:r>
+        <w:rPr>
+          <w:sz w:val="24"/>
+          <w:szCs w:val="24"/>
+        </w:rPr>
+        <w:t xml:space="preserve"> seconds</w:t>
       </w:r>
       <w:r>
         <w:rPr>
@@ -1205,12 +1226,14 @@
         </w:rPr>
         <w:t xml:space="preserve"> </w:t>
       </w:r>
-      <w:r>
-        <w:rPr>
-          <w:sz w:val="24"/>
-          <w:szCs w:val="24"/>
-        </w:rPr>
-        <w:t xml:space="preserve">to 8 </w:t>
+      <w:bookmarkStart w:id="0" w:name="_GoBack"/>
+      <w:bookmarkEnd w:id="0"/>
+      <w:r>
+        <w:rPr>
+          <w:sz w:val="24"/>
+          <w:szCs w:val="24"/>
+        </w:rPr>
+        <w:t xml:space="preserve">to </w:t>
       </w:r>
       <w:r>
         <w:rPr>
@@ -1224,6 +1247,13 @@
           <w:sz w:val="24"/>
           <w:szCs w:val="24"/>
         </w:rPr>
+        <w:t xml:space="preserve">8 </w:t>
+      </w:r>
+      <w:r>
+        <w:rPr>
+          <w:sz w:val="24"/>
+          <w:szCs w:val="24"/>
+        </w:rPr>
         <w:t>seconds</w:t>
       </w:r>
       <w:r>
@@ -1231,7 +1261,7 @@
           <w:sz w:val="24"/>
           <w:szCs w:val="24"/>
         </w:rPr>
-        <w:t xml:space="preserve"> (2010)</w:t>
+        <w:t xml:space="preserve"> in 2013</w:t>
       </w:r>
       <w:r>
         <w:rPr>
@@ -20552,7 +20582,6 @@
           <w:szCs w:val="20"/>
         </w:rPr>
       </w:pPr>
-      <w:bookmarkStart w:id="0" w:name="_GoBack"/>
       <w:r>
         <w:rPr>
           <w:rFonts w:ascii="Courier New" w:hAnsi="Courier New" w:cs="Courier New"/>
@@ -20654,7 +20683,6 @@
         <w:t>#</w:t>
       </w:r>
     </w:p>
-    <w:bookmarkEnd w:id="0"/>
     <w:p>
       <w:pPr>
         <w:spacing w:line="240" w:lineRule="auto"/>
@@ -24880,7 +24908,7 @@
 </file>
 
 <file path=customXml/itemProps2.xml><?xml version="1.0" encoding="utf-8"?>
-<ds:datastoreItem xmlns:ds="http://schemas.openxmlformats.org/officeDocument/2006/customXml" ds:itemID="{8AC7B4D0-789E-44CF-A7C5-29E6D5F77727}">
+<ds:datastoreItem xmlns:ds="http://schemas.openxmlformats.org/officeDocument/2006/customXml" ds:itemID="{C81B299A-EB52-467B-8463-F6312EBA3F35}">
   <ds:schemaRefs>
     <ds:schemaRef ds:uri="http://schemas.openxmlformats.org/officeDocument/2006/bibliography"/>
   </ds:schemaRefs>

</xml_diff>